<commit_message>
modified:   Assign1/Main.java 	modified:   Assign2/ArrayAndArrayList.java 	modified:   Assign2/Java Assignment 2.docx 	modified:   Assign2/Java Assignment 2.pdf 	new file:   Assign3/Main.java 	new file:   Assign3/Student.java 	new file:   Assign3/UserInput.java 	new file:   Assign6/Fixed_STK.java 	new file:   Assign6/Interface_STK.java
</commit_message>
<xml_diff>
--- a/Assign2/Java Assignment 2.docx
+++ b/Assign2/Java Assignment 2.docx
@@ -122,14 +122,7 @@
           <w:rFonts w:ascii="Times New Roman" w:hAnsi="Times New Roman" w:cs="Times New Roman"/>
           <w:lang w:val="en-US"/>
         </w:rPr>
-        <w:t xml:space="preserve">Q1 </w:t>
-      </w:r>
-      <w:r>
-        <w:rPr>
-          <w:rFonts w:ascii="Times New Roman" w:hAnsi="Times New Roman" w:cs="Times New Roman"/>
-          <w:lang w:val="en-US"/>
-        </w:rPr>
-        <w:t xml:space="preserve">Write a Java program that declares two arrays named 'even' and 'odd'. Accept numbers from the </w:t>
+        <w:t xml:space="preserve">Q1 Write a Java program that declares two arrays named 'even' and 'odd'. Accept numbers from the </w:t>
       </w:r>
     </w:p>
     <w:p>
@@ -2579,6 +2572,78 @@
           <w:rFonts w:ascii="Times New Roman" w:hAnsi="Times New Roman" w:cs="Times New Roman"/>
           <w:lang w:val="en-US"/>
         </w:rPr>
+        <w:t>Output:</w:t>
+      </w:r>
+    </w:p>
+    <w:p>
+      <w:pPr>
+        <w:rPr>
+          <w:rFonts w:ascii="Times New Roman" w:hAnsi="Times New Roman" w:cs="Times New Roman"/>
+          <w:lang w:val="en-US"/>
+        </w:rPr>
+      </w:pPr>
+      <w:r>
+        <w:rPr>
+          <w:rFonts w:ascii="Times New Roman" w:hAnsi="Times New Roman" w:cs="Times New Roman"/>
+          <w:lang w:val="en-US"/>
+        </w:rPr>
+        <w:drawing>
+          <wp:inline distT="0" distB="0" distL="0" distR="0" wp14:anchorId="3C3B3E17" wp14:editId="47C9D4BE">
+            <wp:extent cx="3139712" cy="1249788"/>
+            <wp:effectExtent l="0" t="0" r="3810" b="7620"/>
+            <wp:docPr id="1034429506" name="Picture 1"/>
+            <wp:cNvGraphicFramePr>
+              <a:graphicFrameLocks xmlns:a="http://schemas.openxmlformats.org/drawingml/2006/main" noChangeAspect="1"/>
+            </wp:cNvGraphicFramePr>
+            <a:graphic xmlns:a="http://schemas.openxmlformats.org/drawingml/2006/main">
+              <a:graphicData uri="http://schemas.openxmlformats.org/drawingml/2006/picture">
+                <pic:pic xmlns:pic="http://schemas.openxmlformats.org/drawingml/2006/picture">
+                  <pic:nvPicPr>
+                    <pic:cNvPr id="1034429506" name=""/>
+                    <pic:cNvPicPr/>
+                  </pic:nvPicPr>
+                  <pic:blipFill>
+                    <a:blip r:embed="rId4"/>
+                    <a:stretch>
+                      <a:fillRect/>
+                    </a:stretch>
+                  </pic:blipFill>
+                  <pic:spPr>
+                    <a:xfrm>
+                      <a:off x="0" y="0"/>
+                      <a:ext cx="3139712" cy="1249788"/>
+                    </a:xfrm>
+                    <a:prstGeom prst="rect">
+                      <a:avLst/>
+                    </a:prstGeom>
+                  </pic:spPr>
+                </pic:pic>
+              </a:graphicData>
+            </a:graphic>
+          </wp:inline>
+        </w:drawing>
+      </w:r>
+    </w:p>
+    <w:p>
+      <w:pPr>
+        <w:rPr>
+          <w:rFonts w:ascii="Times New Roman" w:hAnsi="Times New Roman" w:cs="Times New Roman"/>
+          <w:lang w:val="en-US"/>
+        </w:rPr>
+      </w:pPr>
+    </w:p>
+    <w:p>
+      <w:pPr>
+        <w:rPr>
+          <w:rFonts w:ascii="Times New Roman" w:hAnsi="Times New Roman" w:cs="Times New Roman"/>
+          <w:lang w:val="en-US"/>
+        </w:rPr>
+      </w:pPr>
+      <w:r>
+        <w:rPr>
+          <w:rFonts w:ascii="Times New Roman" w:hAnsi="Times New Roman" w:cs="Times New Roman"/>
+          <w:lang w:val="en-US"/>
+        </w:rPr>
         <w:t>Q2</w:t>
       </w:r>
       <w:r>
@@ -2601,14 +2666,7 @@
           <w:rFonts w:ascii="Times New Roman" w:hAnsi="Times New Roman" w:cs="Times New Roman"/>
           <w:lang w:val="en-US"/>
         </w:rPr>
-        <w:t>function</w:t>
-      </w:r>
-      <w:r>
-        <w:rPr>
-          <w:rFonts w:ascii="Times New Roman" w:hAnsi="Times New Roman" w:cs="Times New Roman"/>
-          <w:lang w:val="en-US"/>
-        </w:rPr>
-        <w:t xml:space="preserve">  that</w:t>
+        <w:t>function  that</w:t>
       </w:r>
       <w:proofErr w:type="gramEnd"/>
       <w:r>
@@ -2850,6 +2908,1414 @@
           <w:lang w:val="en-US"/>
         </w:rPr>
         <w:t>Neighbours</w:t>
+      </w:r>
+      <w:proofErr w:type="spellEnd"/>
+      <w:r>
+        <w:rPr>
+          <w:rFonts w:ascii="Times New Roman" w:hAnsi="Times New Roman" w:cs="Times New Roman"/>
+          <w:lang w:val="en-US"/>
+        </w:rPr>
+        <w:t xml:space="preserve"> {</w:t>
+      </w:r>
+    </w:p>
+    <w:p>
+      <w:pPr>
+        <w:rPr>
+          <w:rFonts w:ascii="Times New Roman" w:hAnsi="Times New Roman" w:cs="Times New Roman"/>
+          <w:lang w:val="en-US"/>
+        </w:rPr>
+      </w:pPr>
+      <w:r>
+        <w:rPr>
+          <w:rFonts w:ascii="Times New Roman" w:hAnsi="Times New Roman" w:cs="Times New Roman"/>
+          <w:lang w:val="en-US"/>
+        </w:rPr>
+        <w:t xml:space="preserve">    public static void </w:t>
+      </w:r>
+      <w:proofErr w:type="gramStart"/>
+      <w:r>
+        <w:rPr>
+          <w:rFonts w:ascii="Times New Roman" w:hAnsi="Times New Roman" w:cs="Times New Roman"/>
+          <w:lang w:val="en-US"/>
+        </w:rPr>
+        <w:t>main(</w:t>
+      </w:r>
+      <w:proofErr w:type="gramEnd"/>
+      <w:r>
+        <w:rPr>
+          <w:rFonts w:ascii="Times New Roman" w:hAnsi="Times New Roman" w:cs="Times New Roman"/>
+          <w:lang w:val="en-US"/>
+        </w:rPr>
+        <w:t xml:space="preserve">String[] </w:t>
+      </w:r>
+      <w:proofErr w:type="spellStart"/>
+      <w:r>
+        <w:rPr>
+          <w:rFonts w:ascii="Times New Roman" w:hAnsi="Times New Roman" w:cs="Times New Roman"/>
+          <w:lang w:val="en-US"/>
+        </w:rPr>
+        <w:t>args</w:t>
+      </w:r>
+      <w:proofErr w:type="spellEnd"/>
+      <w:r>
+        <w:rPr>
+          <w:rFonts w:ascii="Times New Roman" w:hAnsi="Times New Roman" w:cs="Times New Roman"/>
+          <w:lang w:val="en-US"/>
+        </w:rPr>
+        <w:t xml:space="preserve">) throws </w:t>
+      </w:r>
+      <w:proofErr w:type="spellStart"/>
+      <w:r>
+        <w:rPr>
+          <w:rFonts w:ascii="Times New Roman" w:hAnsi="Times New Roman" w:cs="Times New Roman"/>
+          <w:lang w:val="en-US"/>
+        </w:rPr>
+        <w:t>IOException</w:t>
+      </w:r>
+      <w:proofErr w:type="spellEnd"/>
+      <w:r>
+        <w:rPr>
+          <w:rFonts w:ascii="Times New Roman" w:hAnsi="Times New Roman" w:cs="Times New Roman"/>
+          <w:lang w:val="en-US"/>
+        </w:rPr>
+        <w:t xml:space="preserve"> {</w:t>
+      </w:r>
+    </w:p>
+    <w:p>
+      <w:pPr>
+        <w:rPr>
+          <w:rFonts w:ascii="Times New Roman" w:hAnsi="Times New Roman" w:cs="Times New Roman"/>
+          <w:lang w:val="en-US"/>
+        </w:rPr>
+      </w:pPr>
+      <w:r>
+        <w:rPr>
+          <w:rFonts w:ascii="Times New Roman" w:hAnsi="Times New Roman" w:cs="Times New Roman"/>
+          <w:lang w:val="en-US"/>
+        </w:rPr>
+        <w:t xml:space="preserve">        // Create a Scanner object to read user input</w:t>
+      </w:r>
+    </w:p>
+    <w:p>
+      <w:pPr>
+        <w:rPr>
+          <w:rFonts w:ascii="Times New Roman" w:hAnsi="Times New Roman" w:cs="Times New Roman"/>
+          <w:lang w:val="en-US"/>
+        </w:rPr>
+      </w:pPr>
+      <w:r>
+        <w:rPr>
+          <w:rFonts w:ascii="Times New Roman" w:hAnsi="Times New Roman" w:cs="Times New Roman"/>
+          <w:lang w:val="en-US"/>
+        </w:rPr>
+        <w:t xml:space="preserve">        Scanner </w:t>
+      </w:r>
+      <w:proofErr w:type="spellStart"/>
+      <w:r>
+        <w:rPr>
+          <w:rFonts w:ascii="Times New Roman" w:hAnsi="Times New Roman" w:cs="Times New Roman"/>
+          <w:lang w:val="en-US"/>
+        </w:rPr>
+        <w:t>sc</w:t>
+      </w:r>
+      <w:proofErr w:type="spellEnd"/>
+      <w:r>
+        <w:rPr>
+          <w:rFonts w:ascii="Times New Roman" w:hAnsi="Times New Roman" w:cs="Times New Roman"/>
+          <w:lang w:val="en-US"/>
+        </w:rPr>
+        <w:t xml:space="preserve"> = new </w:t>
+      </w:r>
+      <w:proofErr w:type="gramStart"/>
+      <w:r>
+        <w:rPr>
+          <w:rFonts w:ascii="Times New Roman" w:hAnsi="Times New Roman" w:cs="Times New Roman"/>
+          <w:lang w:val="en-US"/>
+        </w:rPr>
+        <w:t>Scanner(</w:t>
+      </w:r>
+      <w:proofErr w:type="gramEnd"/>
+      <w:r>
+        <w:rPr>
+          <w:rFonts w:ascii="Times New Roman" w:hAnsi="Times New Roman" w:cs="Times New Roman"/>
+          <w:lang w:val="en-US"/>
+        </w:rPr>
+        <w:t>System.in);</w:t>
+      </w:r>
+    </w:p>
+    <w:p>
+      <w:pPr>
+        <w:rPr>
+          <w:rFonts w:ascii="Times New Roman" w:hAnsi="Times New Roman" w:cs="Times New Roman"/>
+          <w:lang w:val="en-US"/>
+        </w:rPr>
+      </w:pPr>
+    </w:p>
+    <w:p>
+      <w:pPr>
+        <w:rPr>
+          <w:rFonts w:ascii="Times New Roman" w:hAnsi="Times New Roman" w:cs="Times New Roman"/>
+          <w:lang w:val="en-US"/>
+        </w:rPr>
+      </w:pPr>
+      <w:r>
+        <w:rPr>
+          <w:rFonts w:ascii="Times New Roman" w:hAnsi="Times New Roman" w:cs="Times New Roman"/>
+          <w:lang w:val="en-US"/>
+        </w:rPr>
+        <w:t xml:space="preserve">        // Prompt the user to enter the size of the array</w:t>
+      </w:r>
+    </w:p>
+    <w:p>
+      <w:pPr>
+        <w:rPr>
+          <w:rFonts w:ascii="Times New Roman" w:hAnsi="Times New Roman" w:cs="Times New Roman"/>
+          <w:lang w:val="en-US"/>
+        </w:rPr>
+      </w:pPr>
+      <w:r>
+        <w:rPr>
+          <w:rFonts w:ascii="Times New Roman" w:hAnsi="Times New Roman" w:cs="Times New Roman"/>
+          <w:lang w:val="en-US"/>
+        </w:rPr>
+        <w:t xml:space="preserve">        </w:t>
+      </w:r>
+      <w:proofErr w:type="spellStart"/>
+      <w:r>
+        <w:rPr>
+          <w:rFonts w:ascii="Times New Roman" w:hAnsi="Times New Roman" w:cs="Times New Roman"/>
+          <w:lang w:val="en-US"/>
+        </w:rPr>
+        <w:t>System.out.println</w:t>
+      </w:r>
+      <w:proofErr w:type="spellEnd"/>
+      <w:r>
+        <w:rPr>
+          <w:rFonts w:ascii="Times New Roman" w:hAnsi="Times New Roman" w:cs="Times New Roman"/>
+          <w:lang w:val="en-US"/>
+        </w:rPr>
+        <w:t>("Enter the size of the array: ");</w:t>
+      </w:r>
+    </w:p>
+    <w:p>
+      <w:pPr>
+        <w:rPr>
+          <w:rFonts w:ascii="Times New Roman" w:hAnsi="Times New Roman" w:cs="Times New Roman"/>
+          <w:lang w:val="en-US"/>
+        </w:rPr>
+      </w:pPr>
+      <w:r>
+        <w:rPr>
+          <w:rFonts w:ascii="Times New Roman" w:hAnsi="Times New Roman" w:cs="Times New Roman"/>
+          <w:lang w:val="en-US"/>
+        </w:rPr>
+        <w:t xml:space="preserve">        </w:t>
+      </w:r>
+    </w:p>
+    <w:p>
+      <w:pPr>
+        <w:rPr>
+          <w:rFonts w:ascii="Times New Roman" w:hAnsi="Times New Roman" w:cs="Times New Roman"/>
+          <w:lang w:val="en-US"/>
+        </w:rPr>
+      </w:pPr>
+      <w:r>
+        <w:rPr>
+          <w:rFonts w:ascii="Times New Roman" w:hAnsi="Times New Roman" w:cs="Times New Roman"/>
+          <w:lang w:val="en-US"/>
+        </w:rPr>
+        <w:t xml:space="preserve">        // Read the size of the array from user input</w:t>
+      </w:r>
+    </w:p>
+    <w:p>
+      <w:pPr>
+        <w:rPr>
+          <w:rFonts w:ascii="Times New Roman" w:hAnsi="Times New Roman" w:cs="Times New Roman"/>
+          <w:lang w:val="en-US"/>
+        </w:rPr>
+      </w:pPr>
+      <w:r>
+        <w:rPr>
+          <w:rFonts w:ascii="Times New Roman" w:hAnsi="Times New Roman" w:cs="Times New Roman"/>
+          <w:lang w:val="en-US"/>
+        </w:rPr>
+        <w:t xml:space="preserve">        int size = </w:t>
+      </w:r>
+      <w:proofErr w:type="spellStart"/>
+      <w:proofErr w:type="gramStart"/>
+      <w:r>
+        <w:rPr>
+          <w:rFonts w:ascii="Times New Roman" w:hAnsi="Times New Roman" w:cs="Times New Roman"/>
+          <w:lang w:val="en-US"/>
+        </w:rPr>
+        <w:t>sc.nextInt</w:t>
+      </w:r>
+      <w:proofErr w:type="spellEnd"/>
+      <w:proofErr w:type="gramEnd"/>
+      <w:r>
+        <w:rPr>
+          <w:rFonts w:ascii="Times New Roman" w:hAnsi="Times New Roman" w:cs="Times New Roman"/>
+          <w:lang w:val="en-US"/>
+        </w:rPr>
+        <w:t>();</w:t>
+      </w:r>
+    </w:p>
+    <w:p>
+      <w:pPr>
+        <w:rPr>
+          <w:rFonts w:ascii="Times New Roman" w:hAnsi="Times New Roman" w:cs="Times New Roman"/>
+          <w:lang w:val="en-US"/>
+        </w:rPr>
+      </w:pPr>
+    </w:p>
+    <w:p>
+      <w:pPr>
+        <w:rPr>
+          <w:rFonts w:ascii="Times New Roman" w:hAnsi="Times New Roman" w:cs="Times New Roman"/>
+          <w:lang w:val="en-US"/>
+        </w:rPr>
+      </w:pPr>
+      <w:r>
+        <w:rPr>
+          <w:rFonts w:ascii="Times New Roman" w:hAnsi="Times New Roman" w:cs="Times New Roman"/>
+          <w:lang w:val="en-US"/>
+        </w:rPr>
+        <w:t xml:space="preserve">        // Get the array input from the user using the </w:t>
+      </w:r>
+      <w:proofErr w:type="spellStart"/>
+      <w:r>
+        <w:rPr>
+          <w:rFonts w:ascii="Times New Roman" w:hAnsi="Times New Roman" w:cs="Times New Roman"/>
+          <w:lang w:val="en-US"/>
+        </w:rPr>
+        <w:t>UserInput</w:t>
+      </w:r>
+      <w:proofErr w:type="spellEnd"/>
+      <w:r>
+        <w:rPr>
+          <w:rFonts w:ascii="Times New Roman" w:hAnsi="Times New Roman" w:cs="Times New Roman"/>
+          <w:lang w:val="en-US"/>
+        </w:rPr>
+        <w:t xml:space="preserve"> class</w:t>
+      </w:r>
+    </w:p>
+    <w:p>
+      <w:pPr>
+        <w:rPr>
+          <w:rFonts w:ascii="Times New Roman" w:hAnsi="Times New Roman" w:cs="Times New Roman"/>
+          <w:lang w:val="en-US"/>
+        </w:rPr>
+      </w:pPr>
+      <w:r>
+        <w:rPr>
+          <w:rFonts w:ascii="Times New Roman" w:hAnsi="Times New Roman" w:cs="Times New Roman"/>
+          <w:lang w:val="en-US"/>
+        </w:rPr>
+        <w:t xml:space="preserve">        </w:t>
+      </w:r>
+      <w:proofErr w:type="gramStart"/>
+      <w:r>
+        <w:rPr>
+          <w:rFonts w:ascii="Times New Roman" w:hAnsi="Times New Roman" w:cs="Times New Roman"/>
+          <w:lang w:val="en-US"/>
+        </w:rPr>
+        <w:t>double[</w:t>
+      </w:r>
+      <w:proofErr w:type="gramEnd"/>
+      <w:r>
+        <w:rPr>
+          <w:rFonts w:ascii="Times New Roman" w:hAnsi="Times New Roman" w:cs="Times New Roman"/>
+          <w:lang w:val="en-US"/>
+        </w:rPr>
+        <w:t xml:space="preserve">] array = </w:t>
+      </w:r>
+      <w:proofErr w:type="spellStart"/>
+      <w:r>
+        <w:rPr>
+          <w:rFonts w:ascii="Times New Roman" w:hAnsi="Times New Roman" w:cs="Times New Roman"/>
+          <w:lang w:val="en-US"/>
+        </w:rPr>
+        <w:t>UserInput.inputArray</w:t>
+      </w:r>
+      <w:proofErr w:type="spellEnd"/>
+      <w:r>
+        <w:rPr>
+          <w:rFonts w:ascii="Times New Roman" w:hAnsi="Times New Roman" w:cs="Times New Roman"/>
+          <w:lang w:val="en-US"/>
+        </w:rPr>
+        <w:t>(size);</w:t>
+      </w:r>
+    </w:p>
+    <w:p>
+      <w:pPr>
+        <w:rPr>
+          <w:rFonts w:ascii="Times New Roman" w:hAnsi="Times New Roman" w:cs="Times New Roman"/>
+          <w:lang w:val="en-US"/>
+        </w:rPr>
+      </w:pPr>
+      <w:r>
+        <w:rPr>
+          <w:rFonts w:ascii="Times New Roman" w:hAnsi="Times New Roman" w:cs="Times New Roman"/>
+          <w:lang w:val="en-US"/>
+        </w:rPr>
+        <w:t xml:space="preserve">        </w:t>
+      </w:r>
+      <w:proofErr w:type="spellStart"/>
+      <w:proofErr w:type="gramStart"/>
+      <w:r>
+        <w:rPr>
+          <w:rFonts w:ascii="Times New Roman" w:hAnsi="Times New Roman" w:cs="Times New Roman"/>
+          <w:lang w:val="en-US"/>
+        </w:rPr>
+        <w:t>sc.close</w:t>
+      </w:r>
+      <w:proofErr w:type="spellEnd"/>
+      <w:proofErr w:type="gramEnd"/>
+      <w:r>
+        <w:rPr>
+          <w:rFonts w:ascii="Times New Roman" w:hAnsi="Times New Roman" w:cs="Times New Roman"/>
+          <w:lang w:val="en-US"/>
+        </w:rPr>
+        <w:t>();</w:t>
+      </w:r>
+    </w:p>
+    <w:p>
+      <w:pPr>
+        <w:rPr>
+          <w:rFonts w:ascii="Times New Roman" w:hAnsi="Times New Roman" w:cs="Times New Roman"/>
+          <w:lang w:val="en-US"/>
+        </w:rPr>
+      </w:pPr>
+    </w:p>
+    <w:p>
+      <w:pPr>
+        <w:rPr>
+          <w:rFonts w:ascii="Times New Roman" w:hAnsi="Times New Roman" w:cs="Times New Roman"/>
+          <w:lang w:val="en-US"/>
+        </w:rPr>
+      </w:pPr>
+      <w:r>
+        <w:rPr>
+          <w:rFonts w:ascii="Times New Roman" w:hAnsi="Times New Roman" w:cs="Times New Roman"/>
+          <w:lang w:val="en-US"/>
+        </w:rPr>
+        <w:t xml:space="preserve">        // Find and print the index of the nearest </w:t>
+      </w:r>
+      <w:proofErr w:type="spellStart"/>
+      <w:r>
+        <w:rPr>
+          <w:rFonts w:ascii="Times New Roman" w:hAnsi="Times New Roman" w:cs="Times New Roman"/>
+          <w:lang w:val="en-US"/>
+        </w:rPr>
+        <w:t>neighbours</w:t>
+      </w:r>
+      <w:proofErr w:type="spellEnd"/>
+      <w:r>
+        <w:rPr>
+          <w:rFonts w:ascii="Times New Roman" w:hAnsi="Times New Roman" w:cs="Times New Roman"/>
+          <w:lang w:val="en-US"/>
+        </w:rPr>
+        <w:t xml:space="preserve"> in the array</w:t>
+      </w:r>
+    </w:p>
+    <w:p>
+      <w:pPr>
+        <w:rPr>
+          <w:rFonts w:ascii="Times New Roman" w:hAnsi="Times New Roman" w:cs="Times New Roman"/>
+          <w:lang w:val="en-US"/>
+        </w:rPr>
+      </w:pPr>
+      <w:r>
+        <w:rPr>
+          <w:rFonts w:ascii="Times New Roman" w:hAnsi="Times New Roman" w:cs="Times New Roman"/>
+          <w:lang w:val="en-US"/>
+        </w:rPr>
+        <w:t xml:space="preserve">        </w:t>
+      </w:r>
+      <w:proofErr w:type="spellStart"/>
+      <w:r>
+        <w:rPr>
+          <w:rFonts w:ascii="Times New Roman" w:hAnsi="Times New Roman" w:cs="Times New Roman"/>
+          <w:lang w:val="en-US"/>
+        </w:rPr>
+        <w:t>System.out.println</w:t>
+      </w:r>
+      <w:proofErr w:type="spellEnd"/>
+      <w:r>
+        <w:rPr>
+          <w:rFonts w:ascii="Times New Roman" w:hAnsi="Times New Roman" w:cs="Times New Roman"/>
+          <w:lang w:val="en-US"/>
+        </w:rPr>
+        <w:t xml:space="preserve">("Index of Nearest </w:t>
+      </w:r>
+      <w:proofErr w:type="spellStart"/>
+      <w:r>
+        <w:rPr>
+          <w:rFonts w:ascii="Times New Roman" w:hAnsi="Times New Roman" w:cs="Times New Roman"/>
+          <w:lang w:val="en-US"/>
+        </w:rPr>
+        <w:t>Neighbours</w:t>
+      </w:r>
+      <w:proofErr w:type="spellEnd"/>
+      <w:r>
+        <w:rPr>
+          <w:rFonts w:ascii="Times New Roman" w:hAnsi="Times New Roman" w:cs="Times New Roman"/>
+          <w:lang w:val="en-US"/>
+        </w:rPr>
+        <w:t xml:space="preserve">: " + </w:t>
+      </w:r>
+      <w:proofErr w:type="spellStart"/>
+      <w:r>
+        <w:rPr>
+          <w:rFonts w:ascii="Times New Roman" w:hAnsi="Times New Roman" w:cs="Times New Roman"/>
+          <w:lang w:val="en-US"/>
+        </w:rPr>
+        <w:t>findNearestNeighbours</w:t>
+      </w:r>
+      <w:proofErr w:type="spellEnd"/>
+      <w:r>
+        <w:rPr>
+          <w:rFonts w:ascii="Times New Roman" w:hAnsi="Times New Roman" w:cs="Times New Roman"/>
+          <w:lang w:val="en-US"/>
+        </w:rPr>
+        <w:t>(array));</w:t>
+      </w:r>
+    </w:p>
+    <w:p>
+      <w:pPr>
+        <w:rPr>
+          <w:rFonts w:ascii="Times New Roman" w:hAnsi="Times New Roman" w:cs="Times New Roman"/>
+          <w:lang w:val="en-US"/>
+        </w:rPr>
+      </w:pPr>
+      <w:r>
+        <w:rPr>
+          <w:rFonts w:ascii="Times New Roman" w:hAnsi="Times New Roman" w:cs="Times New Roman"/>
+          <w:lang w:val="en-US"/>
+        </w:rPr>
+        <w:t xml:space="preserve">    }</w:t>
+      </w:r>
+    </w:p>
+    <w:p>
+      <w:pPr>
+        <w:rPr>
+          <w:rFonts w:ascii="Times New Roman" w:hAnsi="Times New Roman" w:cs="Times New Roman"/>
+          <w:lang w:val="en-US"/>
+        </w:rPr>
+      </w:pPr>
+    </w:p>
+    <w:p>
+      <w:pPr>
+        <w:rPr>
+          <w:rFonts w:ascii="Times New Roman" w:hAnsi="Times New Roman" w:cs="Times New Roman"/>
+          <w:lang w:val="en-US"/>
+        </w:rPr>
+      </w:pPr>
+      <w:r>
+        <w:rPr>
+          <w:rFonts w:ascii="Times New Roman" w:hAnsi="Times New Roman" w:cs="Times New Roman"/>
+          <w:lang w:val="en-US"/>
+        </w:rPr>
+        <w:t xml:space="preserve">    // Method to find the index of nearest </w:t>
+      </w:r>
+      <w:proofErr w:type="spellStart"/>
+      <w:r>
+        <w:rPr>
+          <w:rFonts w:ascii="Times New Roman" w:hAnsi="Times New Roman" w:cs="Times New Roman"/>
+          <w:lang w:val="en-US"/>
+        </w:rPr>
+        <w:t>neighbours</w:t>
+      </w:r>
+      <w:proofErr w:type="spellEnd"/>
+      <w:r>
+        <w:rPr>
+          <w:rFonts w:ascii="Times New Roman" w:hAnsi="Times New Roman" w:cs="Times New Roman"/>
+          <w:lang w:val="en-US"/>
+        </w:rPr>
+        <w:t xml:space="preserve"> in the array</w:t>
+      </w:r>
+    </w:p>
+    <w:p>
+      <w:pPr>
+        <w:rPr>
+          <w:rFonts w:ascii="Times New Roman" w:hAnsi="Times New Roman" w:cs="Times New Roman"/>
+          <w:lang w:val="en-US"/>
+        </w:rPr>
+      </w:pPr>
+      <w:r>
+        <w:rPr>
+          <w:rFonts w:ascii="Times New Roman" w:hAnsi="Times New Roman" w:cs="Times New Roman"/>
+          <w:lang w:val="en-US"/>
+        </w:rPr>
+        <w:t xml:space="preserve">    public static int </w:t>
+      </w:r>
+      <w:proofErr w:type="spellStart"/>
+      <w:r>
+        <w:rPr>
+          <w:rFonts w:ascii="Times New Roman" w:hAnsi="Times New Roman" w:cs="Times New Roman"/>
+          <w:lang w:val="en-US"/>
+        </w:rPr>
+        <w:t>findNearestNeighbours</w:t>
+      </w:r>
+      <w:proofErr w:type="spellEnd"/>
+      <w:r>
+        <w:rPr>
+          <w:rFonts w:ascii="Times New Roman" w:hAnsi="Times New Roman" w:cs="Times New Roman"/>
+          <w:lang w:val="en-US"/>
+        </w:rPr>
+        <w:t>(</w:t>
+      </w:r>
+      <w:proofErr w:type="gramStart"/>
+      <w:r>
+        <w:rPr>
+          <w:rFonts w:ascii="Times New Roman" w:hAnsi="Times New Roman" w:cs="Times New Roman"/>
+          <w:lang w:val="en-US"/>
+        </w:rPr>
+        <w:t>double[</w:t>
+      </w:r>
+      <w:proofErr w:type="gramEnd"/>
+      <w:r>
+        <w:rPr>
+          <w:rFonts w:ascii="Times New Roman" w:hAnsi="Times New Roman" w:cs="Times New Roman"/>
+          <w:lang w:val="en-US"/>
+        </w:rPr>
+        <w:t xml:space="preserve">] </w:t>
+      </w:r>
+      <w:proofErr w:type="spellStart"/>
+      <w:r>
+        <w:rPr>
+          <w:rFonts w:ascii="Times New Roman" w:hAnsi="Times New Roman" w:cs="Times New Roman"/>
+          <w:lang w:val="en-US"/>
+        </w:rPr>
+        <w:t>arr</w:t>
+      </w:r>
+      <w:proofErr w:type="spellEnd"/>
+      <w:r>
+        <w:rPr>
+          <w:rFonts w:ascii="Times New Roman" w:hAnsi="Times New Roman" w:cs="Times New Roman"/>
+          <w:lang w:val="en-US"/>
+        </w:rPr>
+        <w:t>) {</w:t>
+      </w:r>
+    </w:p>
+    <w:p>
+      <w:pPr>
+        <w:rPr>
+          <w:rFonts w:ascii="Times New Roman" w:hAnsi="Times New Roman" w:cs="Times New Roman"/>
+          <w:lang w:val="en-US"/>
+        </w:rPr>
+      </w:pPr>
+      <w:r>
+        <w:rPr>
+          <w:rFonts w:ascii="Times New Roman" w:hAnsi="Times New Roman" w:cs="Times New Roman"/>
+          <w:lang w:val="en-US"/>
+        </w:rPr>
+        <w:t xml:space="preserve">        double </w:t>
+      </w:r>
+      <w:proofErr w:type="spellStart"/>
+      <w:r>
+        <w:rPr>
+          <w:rFonts w:ascii="Times New Roman" w:hAnsi="Times New Roman" w:cs="Times New Roman"/>
+          <w:lang w:val="en-US"/>
+        </w:rPr>
+        <w:t>minDistance</w:t>
+      </w:r>
+      <w:proofErr w:type="spellEnd"/>
+      <w:r>
+        <w:rPr>
+          <w:rFonts w:ascii="Times New Roman" w:hAnsi="Times New Roman" w:cs="Times New Roman"/>
+          <w:lang w:val="en-US"/>
+        </w:rPr>
+        <w:t xml:space="preserve"> = </w:t>
+      </w:r>
+      <w:proofErr w:type="spellStart"/>
+      <w:r>
+        <w:rPr>
+          <w:rFonts w:ascii="Times New Roman" w:hAnsi="Times New Roman" w:cs="Times New Roman"/>
+          <w:lang w:val="en-US"/>
+        </w:rPr>
+        <w:t>Double.MAX_VALUE</w:t>
+      </w:r>
+      <w:proofErr w:type="spellEnd"/>
+      <w:r>
+        <w:rPr>
+          <w:rFonts w:ascii="Times New Roman" w:hAnsi="Times New Roman" w:cs="Times New Roman"/>
+          <w:lang w:val="en-US"/>
+        </w:rPr>
+        <w:t>;</w:t>
+      </w:r>
+    </w:p>
+    <w:p>
+      <w:pPr>
+        <w:rPr>
+          <w:rFonts w:ascii="Times New Roman" w:hAnsi="Times New Roman" w:cs="Times New Roman"/>
+          <w:lang w:val="en-US"/>
+        </w:rPr>
+      </w:pPr>
+      <w:r>
+        <w:rPr>
+          <w:rFonts w:ascii="Times New Roman" w:hAnsi="Times New Roman" w:cs="Times New Roman"/>
+          <w:lang w:val="en-US"/>
+        </w:rPr>
+        <w:t xml:space="preserve">        int index = -1;</w:t>
+      </w:r>
+    </w:p>
+    <w:p>
+      <w:pPr>
+        <w:rPr>
+          <w:rFonts w:ascii="Times New Roman" w:hAnsi="Times New Roman" w:cs="Times New Roman"/>
+          <w:lang w:val="en-US"/>
+        </w:rPr>
+      </w:pPr>
+    </w:p>
+    <w:p>
+      <w:pPr>
+        <w:rPr>
+          <w:rFonts w:ascii="Times New Roman" w:hAnsi="Times New Roman" w:cs="Times New Roman"/>
+          <w:lang w:val="en-US"/>
+        </w:rPr>
+      </w:pPr>
+      <w:r>
+        <w:rPr>
+          <w:rFonts w:ascii="Times New Roman" w:hAnsi="Times New Roman" w:cs="Times New Roman"/>
+          <w:lang w:val="en-US"/>
+        </w:rPr>
+        <w:t xml:space="preserve">        // Iterate through the array and calculate distances between adjacent elements</w:t>
+      </w:r>
+    </w:p>
+    <w:p>
+      <w:pPr>
+        <w:rPr>
+          <w:rFonts w:ascii="Times New Roman" w:hAnsi="Times New Roman" w:cs="Times New Roman"/>
+          <w:lang w:val="en-US"/>
+        </w:rPr>
+      </w:pPr>
+      <w:r>
+        <w:rPr>
+          <w:rFonts w:ascii="Times New Roman" w:hAnsi="Times New Roman" w:cs="Times New Roman"/>
+          <w:lang w:val="en-US"/>
+        </w:rPr>
+        <w:t xml:space="preserve">        for (int </w:t>
+      </w:r>
+      <w:proofErr w:type="spellStart"/>
+      <w:r>
+        <w:rPr>
+          <w:rFonts w:ascii="Times New Roman" w:hAnsi="Times New Roman" w:cs="Times New Roman"/>
+          <w:lang w:val="en-US"/>
+        </w:rPr>
+        <w:t>i</w:t>
+      </w:r>
+      <w:proofErr w:type="spellEnd"/>
+      <w:r>
+        <w:rPr>
+          <w:rFonts w:ascii="Times New Roman" w:hAnsi="Times New Roman" w:cs="Times New Roman"/>
+          <w:lang w:val="en-US"/>
+        </w:rPr>
+        <w:t xml:space="preserve"> = 0; </w:t>
+      </w:r>
+      <w:proofErr w:type="spellStart"/>
+      <w:r>
+        <w:rPr>
+          <w:rFonts w:ascii="Times New Roman" w:hAnsi="Times New Roman" w:cs="Times New Roman"/>
+          <w:lang w:val="en-US"/>
+        </w:rPr>
+        <w:t>i</w:t>
+      </w:r>
+      <w:proofErr w:type="spellEnd"/>
+      <w:r>
+        <w:rPr>
+          <w:rFonts w:ascii="Times New Roman" w:hAnsi="Times New Roman" w:cs="Times New Roman"/>
+          <w:lang w:val="en-US"/>
+        </w:rPr>
+        <w:t xml:space="preserve"> &lt; </w:t>
+      </w:r>
+      <w:proofErr w:type="spellStart"/>
+      <w:proofErr w:type="gramStart"/>
+      <w:r>
+        <w:rPr>
+          <w:rFonts w:ascii="Times New Roman" w:hAnsi="Times New Roman" w:cs="Times New Roman"/>
+          <w:lang w:val="en-US"/>
+        </w:rPr>
+        <w:t>arr.length</w:t>
+      </w:r>
+      <w:proofErr w:type="spellEnd"/>
+      <w:proofErr w:type="gramEnd"/>
+      <w:r>
+        <w:rPr>
+          <w:rFonts w:ascii="Times New Roman" w:hAnsi="Times New Roman" w:cs="Times New Roman"/>
+          <w:lang w:val="en-US"/>
+        </w:rPr>
+        <w:t xml:space="preserve"> - 1; </w:t>
+      </w:r>
+      <w:proofErr w:type="spellStart"/>
+      <w:r>
+        <w:rPr>
+          <w:rFonts w:ascii="Times New Roman" w:hAnsi="Times New Roman" w:cs="Times New Roman"/>
+          <w:lang w:val="en-US"/>
+        </w:rPr>
+        <w:t>i</w:t>
+      </w:r>
+      <w:proofErr w:type="spellEnd"/>
+      <w:r>
+        <w:rPr>
+          <w:rFonts w:ascii="Times New Roman" w:hAnsi="Times New Roman" w:cs="Times New Roman"/>
+          <w:lang w:val="en-US"/>
+        </w:rPr>
+        <w:t>++) {</w:t>
+      </w:r>
+    </w:p>
+    <w:p>
+      <w:pPr>
+        <w:rPr>
+          <w:rFonts w:ascii="Times New Roman" w:hAnsi="Times New Roman" w:cs="Times New Roman"/>
+          <w:lang w:val="en-US"/>
+        </w:rPr>
+      </w:pPr>
+      <w:r>
+        <w:rPr>
+          <w:rFonts w:ascii="Times New Roman" w:hAnsi="Times New Roman" w:cs="Times New Roman"/>
+          <w:lang w:val="en-US"/>
+        </w:rPr>
+        <w:t xml:space="preserve">            double distance = </w:t>
+      </w:r>
+      <w:proofErr w:type="spellStart"/>
+      <w:r>
+        <w:rPr>
+          <w:rFonts w:ascii="Times New Roman" w:hAnsi="Times New Roman" w:cs="Times New Roman"/>
+          <w:lang w:val="en-US"/>
+        </w:rPr>
+        <w:t>Math.abs</w:t>
+      </w:r>
+      <w:proofErr w:type="spellEnd"/>
+      <w:r>
+        <w:rPr>
+          <w:rFonts w:ascii="Times New Roman" w:hAnsi="Times New Roman" w:cs="Times New Roman"/>
+          <w:lang w:val="en-US"/>
+        </w:rPr>
+        <w:t>(</w:t>
+      </w:r>
+      <w:proofErr w:type="spellStart"/>
+      <w:r>
+        <w:rPr>
+          <w:rFonts w:ascii="Times New Roman" w:hAnsi="Times New Roman" w:cs="Times New Roman"/>
+          <w:lang w:val="en-US"/>
+        </w:rPr>
+        <w:t>arr</w:t>
+      </w:r>
+      <w:proofErr w:type="spellEnd"/>
+      <w:r>
+        <w:rPr>
+          <w:rFonts w:ascii="Times New Roman" w:hAnsi="Times New Roman" w:cs="Times New Roman"/>
+          <w:lang w:val="en-US"/>
+        </w:rPr>
+        <w:t>[</w:t>
+      </w:r>
+      <w:proofErr w:type="spellStart"/>
+      <w:r>
+        <w:rPr>
+          <w:rFonts w:ascii="Times New Roman" w:hAnsi="Times New Roman" w:cs="Times New Roman"/>
+          <w:lang w:val="en-US"/>
+        </w:rPr>
+        <w:t>i</w:t>
+      </w:r>
+      <w:proofErr w:type="spellEnd"/>
+      <w:r>
+        <w:rPr>
+          <w:rFonts w:ascii="Times New Roman" w:hAnsi="Times New Roman" w:cs="Times New Roman"/>
+          <w:lang w:val="en-US"/>
+        </w:rPr>
+        <w:t xml:space="preserve">] - </w:t>
+      </w:r>
+      <w:proofErr w:type="spellStart"/>
+      <w:proofErr w:type="gramStart"/>
+      <w:r>
+        <w:rPr>
+          <w:rFonts w:ascii="Times New Roman" w:hAnsi="Times New Roman" w:cs="Times New Roman"/>
+          <w:lang w:val="en-US"/>
+        </w:rPr>
+        <w:t>arr</w:t>
+      </w:r>
+      <w:proofErr w:type="spellEnd"/>
+      <w:r>
+        <w:rPr>
+          <w:rFonts w:ascii="Times New Roman" w:hAnsi="Times New Roman" w:cs="Times New Roman"/>
+          <w:lang w:val="en-US"/>
+        </w:rPr>
+        <w:t>[</w:t>
+      </w:r>
+      <w:proofErr w:type="spellStart"/>
+      <w:proofErr w:type="gramEnd"/>
+      <w:r>
+        <w:rPr>
+          <w:rFonts w:ascii="Times New Roman" w:hAnsi="Times New Roman" w:cs="Times New Roman"/>
+          <w:lang w:val="en-US"/>
+        </w:rPr>
+        <w:t>i</w:t>
+      </w:r>
+      <w:proofErr w:type="spellEnd"/>
+      <w:r>
+        <w:rPr>
+          <w:rFonts w:ascii="Times New Roman" w:hAnsi="Times New Roman" w:cs="Times New Roman"/>
+          <w:lang w:val="en-US"/>
+        </w:rPr>
+        <w:t xml:space="preserve"> + 1]);</w:t>
+      </w:r>
+    </w:p>
+    <w:p>
+      <w:pPr>
+        <w:rPr>
+          <w:rFonts w:ascii="Times New Roman" w:hAnsi="Times New Roman" w:cs="Times New Roman"/>
+          <w:lang w:val="en-US"/>
+        </w:rPr>
+      </w:pPr>
+    </w:p>
+    <w:p>
+      <w:pPr>
+        <w:rPr>
+          <w:rFonts w:ascii="Times New Roman" w:hAnsi="Times New Roman" w:cs="Times New Roman"/>
+          <w:lang w:val="en-US"/>
+        </w:rPr>
+      </w:pPr>
+      <w:r>
+        <w:rPr>
+          <w:rFonts w:ascii="Times New Roman" w:hAnsi="Times New Roman" w:cs="Times New Roman"/>
+          <w:lang w:val="en-US"/>
+        </w:rPr>
+        <w:lastRenderedPageBreak/>
+        <w:t xml:space="preserve">            // Update the index if the current distance is smaller than the minimum distance</w:t>
+      </w:r>
+    </w:p>
+    <w:p>
+      <w:pPr>
+        <w:rPr>
+          <w:rFonts w:ascii="Times New Roman" w:hAnsi="Times New Roman" w:cs="Times New Roman"/>
+          <w:lang w:val="en-US"/>
+        </w:rPr>
+      </w:pPr>
+      <w:r>
+        <w:rPr>
+          <w:rFonts w:ascii="Times New Roman" w:hAnsi="Times New Roman" w:cs="Times New Roman"/>
+          <w:lang w:val="en-US"/>
+        </w:rPr>
+        <w:t xml:space="preserve">            if (distance &lt; </w:t>
+      </w:r>
+      <w:proofErr w:type="spellStart"/>
+      <w:r>
+        <w:rPr>
+          <w:rFonts w:ascii="Times New Roman" w:hAnsi="Times New Roman" w:cs="Times New Roman"/>
+          <w:lang w:val="en-US"/>
+        </w:rPr>
+        <w:t>minDistance</w:t>
+      </w:r>
+      <w:proofErr w:type="spellEnd"/>
+      <w:r>
+        <w:rPr>
+          <w:rFonts w:ascii="Times New Roman" w:hAnsi="Times New Roman" w:cs="Times New Roman"/>
+          <w:lang w:val="en-US"/>
+        </w:rPr>
+        <w:t>) {</w:t>
+      </w:r>
+    </w:p>
+    <w:p>
+      <w:pPr>
+        <w:rPr>
+          <w:rFonts w:ascii="Times New Roman" w:hAnsi="Times New Roman" w:cs="Times New Roman"/>
+          <w:lang w:val="en-US"/>
+        </w:rPr>
+      </w:pPr>
+      <w:r>
+        <w:rPr>
+          <w:rFonts w:ascii="Times New Roman" w:hAnsi="Times New Roman" w:cs="Times New Roman"/>
+          <w:lang w:val="en-US"/>
+        </w:rPr>
+        <w:t xml:space="preserve">                </w:t>
+      </w:r>
+      <w:proofErr w:type="spellStart"/>
+      <w:r>
+        <w:rPr>
+          <w:rFonts w:ascii="Times New Roman" w:hAnsi="Times New Roman" w:cs="Times New Roman"/>
+          <w:lang w:val="en-US"/>
+        </w:rPr>
+        <w:t>minDistance</w:t>
+      </w:r>
+      <w:proofErr w:type="spellEnd"/>
+      <w:r>
+        <w:rPr>
+          <w:rFonts w:ascii="Times New Roman" w:hAnsi="Times New Roman" w:cs="Times New Roman"/>
+          <w:lang w:val="en-US"/>
+        </w:rPr>
+        <w:t xml:space="preserve"> = distance;</w:t>
+      </w:r>
+    </w:p>
+    <w:p>
+      <w:pPr>
+        <w:rPr>
+          <w:rFonts w:ascii="Times New Roman" w:hAnsi="Times New Roman" w:cs="Times New Roman"/>
+          <w:lang w:val="en-US"/>
+        </w:rPr>
+      </w:pPr>
+      <w:r>
+        <w:rPr>
+          <w:rFonts w:ascii="Times New Roman" w:hAnsi="Times New Roman" w:cs="Times New Roman"/>
+          <w:lang w:val="en-US"/>
+        </w:rPr>
+        <w:t xml:space="preserve">                index = </w:t>
+      </w:r>
+      <w:proofErr w:type="spellStart"/>
+      <w:r>
+        <w:rPr>
+          <w:rFonts w:ascii="Times New Roman" w:hAnsi="Times New Roman" w:cs="Times New Roman"/>
+          <w:lang w:val="en-US"/>
+        </w:rPr>
+        <w:t>i</w:t>
+      </w:r>
+      <w:proofErr w:type="spellEnd"/>
+      <w:r>
+        <w:rPr>
+          <w:rFonts w:ascii="Times New Roman" w:hAnsi="Times New Roman" w:cs="Times New Roman"/>
+          <w:lang w:val="en-US"/>
+        </w:rPr>
+        <w:t>;</w:t>
+      </w:r>
+    </w:p>
+    <w:p>
+      <w:pPr>
+        <w:rPr>
+          <w:rFonts w:ascii="Times New Roman" w:hAnsi="Times New Roman" w:cs="Times New Roman"/>
+          <w:lang w:val="en-US"/>
+        </w:rPr>
+      </w:pPr>
+      <w:r>
+        <w:rPr>
+          <w:rFonts w:ascii="Times New Roman" w:hAnsi="Times New Roman" w:cs="Times New Roman"/>
+          <w:lang w:val="en-US"/>
+        </w:rPr>
+        <w:t xml:space="preserve">            }</w:t>
+      </w:r>
+    </w:p>
+    <w:p>
+      <w:pPr>
+        <w:rPr>
+          <w:rFonts w:ascii="Times New Roman" w:hAnsi="Times New Roman" w:cs="Times New Roman"/>
+          <w:lang w:val="en-US"/>
+        </w:rPr>
+      </w:pPr>
+      <w:r>
+        <w:rPr>
+          <w:rFonts w:ascii="Times New Roman" w:hAnsi="Times New Roman" w:cs="Times New Roman"/>
+          <w:lang w:val="en-US"/>
+        </w:rPr>
+        <w:t xml:space="preserve">        }</w:t>
+      </w:r>
+    </w:p>
+    <w:p>
+      <w:pPr>
+        <w:rPr>
+          <w:rFonts w:ascii="Times New Roman" w:hAnsi="Times New Roman" w:cs="Times New Roman"/>
+          <w:lang w:val="en-US"/>
+        </w:rPr>
+      </w:pPr>
+    </w:p>
+    <w:p>
+      <w:pPr>
+        <w:rPr>
+          <w:rFonts w:ascii="Times New Roman" w:hAnsi="Times New Roman" w:cs="Times New Roman"/>
+          <w:lang w:val="en-US"/>
+        </w:rPr>
+      </w:pPr>
+      <w:r>
+        <w:rPr>
+          <w:rFonts w:ascii="Times New Roman" w:hAnsi="Times New Roman" w:cs="Times New Roman"/>
+          <w:lang w:val="en-US"/>
+        </w:rPr>
+        <w:t xml:space="preserve">        // Return the index of the nearest </w:t>
+      </w:r>
+      <w:proofErr w:type="spellStart"/>
+      <w:r>
+        <w:rPr>
+          <w:rFonts w:ascii="Times New Roman" w:hAnsi="Times New Roman" w:cs="Times New Roman"/>
+          <w:lang w:val="en-US"/>
+        </w:rPr>
+        <w:t>neighbours</w:t>
+      </w:r>
+      <w:proofErr w:type="spellEnd"/>
+    </w:p>
+    <w:p>
+      <w:pPr>
+        <w:rPr>
+          <w:rFonts w:ascii="Times New Roman" w:hAnsi="Times New Roman" w:cs="Times New Roman"/>
+          <w:lang w:val="en-US"/>
+        </w:rPr>
+      </w:pPr>
+      <w:r>
+        <w:rPr>
+          <w:rFonts w:ascii="Times New Roman" w:hAnsi="Times New Roman" w:cs="Times New Roman"/>
+          <w:lang w:val="en-US"/>
+        </w:rPr>
+        <w:t xml:space="preserve">        return index;</w:t>
+      </w:r>
+    </w:p>
+    <w:p>
+      <w:pPr>
+        <w:rPr>
+          <w:rFonts w:ascii="Times New Roman" w:hAnsi="Times New Roman" w:cs="Times New Roman"/>
+          <w:lang w:val="en-US"/>
+        </w:rPr>
+      </w:pPr>
+      <w:r>
+        <w:rPr>
+          <w:rFonts w:ascii="Times New Roman" w:hAnsi="Times New Roman" w:cs="Times New Roman"/>
+          <w:lang w:val="en-US"/>
+        </w:rPr>
+        <w:t xml:space="preserve">    }</w:t>
+      </w:r>
+    </w:p>
+    <w:p>
+      <w:pPr>
+        <w:rPr>
+          <w:rFonts w:ascii="Times New Roman" w:hAnsi="Times New Roman" w:cs="Times New Roman"/>
+          <w:lang w:val="en-US"/>
+        </w:rPr>
+      </w:pPr>
+      <w:r>
+        <w:rPr>
+          <w:rFonts w:ascii="Times New Roman" w:hAnsi="Times New Roman" w:cs="Times New Roman"/>
+          <w:lang w:val="en-US"/>
+        </w:rPr>
+        <w:t>}</w:t>
+      </w:r>
+    </w:p>
+    <w:p>
+      <w:pPr>
+        <w:rPr>
+          <w:rFonts w:ascii="Times New Roman" w:hAnsi="Times New Roman" w:cs="Times New Roman"/>
+          <w:lang w:val="en-US"/>
+        </w:rPr>
+      </w:pPr>
+    </w:p>
+    <w:p>
+      <w:pPr>
+        <w:rPr>
+          <w:rFonts w:ascii="Times New Roman" w:hAnsi="Times New Roman" w:cs="Times New Roman"/>
+          <w:lang w:val="en-US"/>
+        </w:rPr>
+      </w:pPr>
+      <w:r>
+        <w:rPr>
+          <w:rFonts w:ascii="Times New Roman" w:hAnsi="Times New Roman" w:cs="Times New Roman"/>
+          <w:lang w:val="en-US"/>
+        </w:rPr>
+        <w:t>Output:</w:t>
+      </w:r>
+    </w:p>
+    <w:p>
+      <w:pPr>
+        <w:rPr>
+          <w:rFonts w:ascii="Times New Roman" w:hAnsi="Times New Roman" w:cs="Times New Roman"/>
+          <w:lang w:val="en-US"/>
+        </w:rPr>
+      </w:pPr>
+      <w:r>
+        <w:rPr>
+          <w:rFonts w:ascii="Times New Roman" w:hAnsi="Times New Roman" w:cs="Times New Roman"/>
+          <w:lang w:val="en-US"/>
+        </w:rPr>
+        <w:drawing>
+          <wp:inline distT="0" distB="0" distL="0" distR="0" wp14:anchorId="1D11B8B3" wp14:editId="4BE76C70">
+            <wp:extent cx="3154953" cy="769687"/>
+            <wp:effectExtent l="0" t="0" r="7620" b="0"/>
+            <wp:docPr id="162042323" name="Picture 1"/>
+            <wp:cNvGraphicFramePr>
+              <a:graphicFrameLocks xmlns:a="http://schemas.openxmlformats.org/drawingml/2006/main" noChangeAspect="1"/>
+            </wp:cNvGraphicFramePr>
+            <a:graphic xmlns:a="http://schemas.openxmlformats.org/drawingml/2006/main">
+              <a:graphicData uri="http://schemas.openxmlformats.org/drawingml/2006/picture">
+                <pic:pic xmlns:pic="http://schemas.openxmlformats.org/drawingml/2006/picture">
+                  <pic:nvPicPr>
+                    <pic:cNvPr id="162042323" name=""/>
+                    <pic:cNvPicPr/>
+                  </pic:nvPicPr>
+                  <pic:blipFill>
+                    <a:blip r:embed="rId5"/>
+                    <a:stretch>
+                      <a:fillRect/>
+                    </a:stretch>
+                  </pic:blipFill>
+                  <pic:spPr>
+                    <a:xfrm>
+                      <a:off x="0" y="0"/>
+                      <a:ext cx="3154953" cy="769687"/>
+                    </a:xfrm>
+                    <a:prstGeom prst="rect">
+                      <a:avLst/>
+                    </a:prstGeom>
+                  </pic:spPr>
+                </pic:pic>
+              </a:graphicData>
+            </a:graphic>
+          </wp:inline>
+        </w:drawing>
+      </w:r>
+    </w:p>
+    <w:p>
+      <w:pPr>
+        <w:rPr>
+          <w:rFonts w:ascii="Times New Roman" w:hAnsi="Times New Roman" w:cs="Times New Roman"/>
+          <w:lang w:val="en-US"/>
+        </w:rPr>
+      </w:pPr>
+    </w:p>
+    <w:p>
+      <w:pPr>
+        <w:rPr>
+          <w:rFonts w:ascii="Times New Roman" w:hAnsi="Times New Roman" w:cs="Times New Roman"/>
+          <w:lang w:val="en-US"/>
+        </w:rPr>
+      </w:pPr>
+      <w:r>
+        <w:rPr>
+          <w:rFonts w:ascii="Times New Roman" w:hAnsi="Times New Roman" w:cs="Times New Roman"/>
+          <w:lang w:val="en-US"/>
+        </w:rPr>
+        <w:t>Q3</w:t>
+      </w:r>
+      <w:r>
+        <w:rPr>
+          <w:rFonts w:ascii="Times New Roman" w:hAnsi="Times New Roman" w:cs="Times New Roman"/>
+          <w:lang w:val="en-US"/>
+        </w:rPr>
+        <w:t xml:space="preserve"> </w:t>
+      </w:r>
+      <w:r>
+        <w:rPr>
+          <w:rFonts w:ascii="Times New Roman" w:hAnsi="Times New Roman" w:cs="Times New Roman"/>
+          <w:lang w:val="en-US"/>
+        </w:rPr>
+        <w:t xml:space="preserve">Write a Java program to convert an array into </w:t>
+      </w:r>
+      <w:proofErr w:type="spellStart"/>
+      <w:r>
+        <w:rPr>
+          <w:rFonts w:ascii="Times New Roman" w:hAnsi="Times New Roman" w:cs="Times New Roman"/>
+          <w:lang w:val="en-US"/>
+        </w:rPr>
+        <w:t>ArrayList</w:t>
+      </w:r>
+      <w:proofErr w:type="spellEnd"/>
+      <w:r>
+        <w:rPr>
+          <w:rFonts w:ascii="Times New Roman" w:hAnsi="Times New Roman" w:cs="Times New Roman"/>
+          <w:lang w:val="en-US"/>
+        </w:rPr>
+        <w:t xml:space="preserve"> and vice versa.</w:t>
+      </w:r>
+    </w:p>
+    <w:p>
+      <w:pPr>
+        <w:rPr>
+          <w:rFonts w:ascii="Times New Roman" w:hAnsi="Times New Roman" w:cs="Times New Roman"/>
+          <w:lang w:val="en-US"/>
+        </w:rPr>
+      </w:pPr>
+      <w:r>
+        <w:rPr>
+          <w:rFonts w:ascii="Times New Roman" w:hAnsi="Times New Roman" w:cs="Times New Roman"/>
+          <w:lang w:val="en-US"/>
+        </w:rPr>
+        <w:t>Code:</w:t>
+      </w:r>
+    </w:p>
+    <w:p>
+      <w:pPr>
+        <w:rPr>
+          <w:rFonts w:ascii="Times New Roman" w:hAnsi="Times New Roman" w:cs="Times New Roman"/>
+          <w:lang w:val="en-US"/>
+        </w:rPr>
+      </w:pPr>
+      <w:r>
+        <w:rPr>
+          <w:rFonts w:ascii="Times New Roman" w:hAnsi="Times New Roman" w:cs="Times New Roman"/>
+          <w:lang w:val="en-US"/>
+        </w:rPr>
+        <w:t>// ArrayAndArrayList.java</w:t>
+      </w:r>
+    </w:p>
+    <w:p>
+      <w:pPr>
+        <w:rPr>
+          <w:rFonts w:ascii="Times New Roman" w:hAnsi="Times New Roman" w:cs="Times New Roman"/>
+          <w:lang w:val="en-US"/>
+        </w:rPr>
+      </w:pPr>
+      <w:r>
+        <w:rPr>
+          <w:rFonts w:ascii="Times New Roman" w:hAnsi="Times New Roman" w:cs="Times New Roman"/>
+          <w:lang w:val="en-US"/>
+        </w:rPr>
+        <w:t>//Vaibhav Sharma</w:t>
+      </w:r>
+    </w:p>
+    <w:p>
+      <w:pPr>
+        <w:rPr>
+          <w:rFonts w:ascii="Times New Roman" w:hAnsi="Times New Roman" w:cs="Times New Roman"/>
+          <w:lang w:val="en-US"/>
+        </w:rPr>
+      </w:pPr>
+      <w:r>
+        <w:rPr>
+          <w:rFonts w:ascii="Times New Roman" w:hAnsi="Times New Roman" w:cs="Times New Roman"/>
+          <w:lang w:val="en-US"/>
+        </w:rPr>
+        <w:t>//AIML-B2</w:t>
+      </w:r>
+    </w:p>
+    <w:p>
+      <w:pPr>
+        <w:rPr>
+          <w:rFonts w:ascii="Times New Roman" w:hAnsi="Times New Roman" w:cs="Times New Roman"/>
+          <w:lang w:val="en-US"/>
+        </w:rPr>
+      </w:pPr>
+      <w:r>
+        <w:rPr>
+          <w:rFonts w:ascii="Times New Roman" w:hAnsi="Times New Roman" w:cs="Times New Roman"/>
+          <w:lang w:val="en-US"/>
+        </w:rPr>
+        <w:t>//2022-26</w:t>
+      </w:r>
+    </w:p>
+    <w:p>
+      <w:pPr>
+        <w:rPr>
+          <w:rFonts w:ascii="Times New Roman" w:hAnsi="Times New Roman" w:cs="Times New Roman"/>
+          <w:lang w:val="en-US"/>
+        </w:rPr>
+      </w:pPr>
+      <w:r>
+        <w:rPr>
+          <w:rFonts w:ascii="Times New Roman" w:hAnsi="Times New Roman" w:cs="Times New Roman"/>
+          <w:lang w:val="en-US"/>
+        </w:rPr>
+        <w:t>//22070126125</w:t>
+      </w:r>
+    </w:p>
+    <w:p>
+      <w:pPr>
+        <w:rPr>
+          <w:rFonts w:ascii="Times New Roman" w:hAnsi="Times New Roman" w:cs="Times New Roman"/>
+          <w:lang w:val="en-US"/>
+        </w:rPr>
+      </w:pPr>
+      <w:r>
+        <w:rPr>
+          <w:rFonts w:ascii="Times New Roman" w:hAnsi="Times New Roman" w:cs="Times New Roman"/>
+          <w:lang w:val="en-US"/>
+        </w:rPr>
+        <w:t>package Assign2;</w:t>
+      </w:r>
+    </w:p>
+    <w:p>
+      <w:pPr>
+        <w:rPr>
+          <w:rFonts w:ascii="Times New Roman" w:hAnsi="Times New Roman" w:cs="Times New Roman"/>
+          <w:lang w:val="en-US"/>
+        </w:rPr>
+      </w:pPr>
+    </w:p>
+    <w:p>
+      <w:pPr>
+        <w:rPr>
+          <w:rFonts w:ascii="Times New Roman" w:hAnsi="Times New Roman" w:cs="Times New Roman"/>
+          <w:lang w:val="en-US"/>
+        </w:rPr>
+      </w:pPr>
+      <w:r>
+        <w:rPr>
+          <w:rFonts w:ascii="Times New Roman" w:hAnsi="Times New Roman" w:cs="Times New Roman"/>
+          <w:lang w:val="en-US"/>
+        </w:rPr>
+        <w:t xml:space="preserve">import </w:t>
+      </w:r>
+      <w:proofErr w:type="spellStart"/>
+      <w:proofErr w:type="gramStart"/>
+      <w:r>
+        <w:rPr>
+          <w:rFonts w:ascii="Times New Roman" w:hAnsi="Times New Roman" w:cs="Times New Roman"/>
+          <w:lang w:val="en-US"/>
+        </w:rPr>
+        <w:t>java.io.IOException</w:t>
+      </w:r>
+      <w:proofErr w:type="spellEnd"/>
+      <w:proofErr w:type="gramEnd"/>
+      <w:r>
+        <w:rPr>
+          <w:rFonts w:ascii="Times New Roman" w:hAnsi="Times New Roman" w:cs="Times New Roman"/>
+          <w:lang w:val="en-US"/>
+        </w:rPr>
+        <w:t>;</w:t>
+      </w:r>
+    </w:p>
+    <w:p>
+      <w:pPr>
+        <w:rPr>
+          <w:rFonts w:ascii="Times New Roman" w:hAnsi="Times New Roman" w:cs="Times New Roman"/>
+          <w:lang w:val="en-US"/>
+        </w:rPr>
+      </w:pPr>
+      <w:r>
+        <w:rPr>
+          <w:rFonts w:ascii="Times New Roman" w:hAnsi="Times New Roman" w:cs="Times New Roman"/>
+          <w:lang w:val="en-US"/>
+        </w:rPr>
+        <w:t xml:space="preserve">import </w:t>
+      </w:r>
+      <w:proofErr w:type="spellStart"/>
+      <w:r>
+        <w:rPr>
+          <w:rFonts w:ascii="Times New Roman" w:hAnsi="Times New Roman" w:cs="Times New Roman"/>
+          <w:lang w:val="en-US"/>
+        </w:rPr>
+        <w:t>java.util</w:t>
+      </w:r>
+      <w:proofErr w:type="spellEnd"/>
+      <w:r>
+        <w:rPr>
+          <w:rFonts w:ascii="Times New Roman" w:hAnsi="Times New Roman" w:cs="Times New Roman"/>
+          <w:lang w:val="en-US"/>
+        </w:rPr>
+        <w:t>.*;</w:t>
+      </w:r>
+    </w:p>
+    <w:p>
+      <w:pPr>
+        <w:rPr>
+          <w:rFonts w:ascii="Times New Roman" w:hAnsi="Times New Roman" w:cs="Times New Roman"/>
+          <w:lang w:val="en-US"/>
+        </w:rPr>
+      </w:pPr>
+    </w:p>
+    <w:p>
+      <w:pPr>
+        <w:rPr>
+          <w:rFonts w:ascii="Times New Roman" w:hAnsi="Times New Roman" w:cs="Times New Roman"/>
+          <w:lang w:val="en-US"/>
+        </w:rPr>
+      </w:pPr>
+      <w:r>
+        <w:rPr>
+          <w:rFonts w:ascii="Times New Roman" w:hAnsi="Times New Roman" w:cs="Times New Roman"/>
+          <w:lang w:val="en-US"/>
+        </w:rPr>
+        <w:t xml:space="preserve">public class </w:t>
+      </w:r>
+      <w:proofErr w:type="spellStart"/>
+      <w:r>
+        <w:rPr>
+          <w:rFonts w:ascii="Times New Roman" w:hAnsi="Times New Roman" w:cs="Times New Roman"/>
+          <w:lang w:val="en-US"/>
+        </w:rPr>
+        <w:t>ArrayAndArrayList</w:t>
       </w:r>
       <w:proofErr w:type="spellEnd"/>
       <w:r>
@@ -3037,7 +4503,102 @@
           <w:rFonts w:ascii="Times New Roman" w:hAnsi="Times New Roman" w:cs="Times New Roman"/>
           <w:lang w:val="en-US"/>
         </w:rPr>
-        <w:t>("Enter the size of the array: ");</w:t>
+        <w:t>("Enter the size of array: ");</w:t>
+      </w:r>
+    </w:p>
+    <w:p>
+      <w:pPr>
+        <w:rPr>
+          <w:rFonts w:ascii="Times New Roman" w:hAnsi="Times New Roman" w:cs="Times New Roman"/>
+          <w:lang w:val="en-US"/>
+        </w:rPr>
+      </w:pPr>
+    </w:p>
+    <w:p>
+      <w:pPr>
+        <w:rPr>
+          <w:rFonts w:ascii="Times New Roman" w:hAnsi="Times New Roman" w:cs="Times New Roman"/>
+          <w:lang w:val="en-US"/>
+        </w:rPr>
+      </w:pPr>
+      <w:r>
+        <w:rPr>
+          <w:rFonts w:ascii="Times New Roman" w:hAnsi="Times New Roman" w:cs="Times New Roman"/>
+          <w:lang w:val="en-US"/>
+        </w:rPr>
+        <w:t xml:space="preserve">        // Read the size from user input</w:t>
+      </w:r>
+    </w:p>
+    <w:p>
+      <w:pPr>
+        <w:rPr>
+          <w:rFonts w:ascii="Times New Roman" w:hAnsi="Times New Roman" w:cs="Times New Roman"/>
+          <w:lang w:val="en-US"/>
+        </w:rPr>
+      </w:pPr>
+      <w:r>
+        <w:rPr>
+          <w:rFonts w:ascii="Times New Roman" w:hAnsi="Times New Roman" w:cs="Times New Roman"/>
+          <w:lang w:val="en-US"/>
+        </w:rPr>
+        <w:t xml:space="preserve">        int size = </w:t>
+      </w:r>
+      <w:proofErr w:type="spellStart"/>
+      <w:proofErr w:type="gramStart"/>
+      <w:r>
+        <w:rPr>
+          <w:rFonts w:ascii="Times New Roman" w:hAnsi="Times New Roman" w:cs="Times New Roman"/>
+          <w:lang w:val="en-US"/>
+        </w:rPr>
+        <w:t>sc.nextInt</w:t>
+      </w:r>
+      <w:proofErr w:type="spellEnd"/>
+      <w:proofErr w:type="gramEnd"/>
+      <w:r>
+        <w:rPr>
+          <w:rFonts w:ascii="Times New Roman" w:hAnsi="Times New Roman" w:cs="Times New Roman"/>
+          <w:lang w:val="en-US"/>
+        </w:rPr>
+        <w:t>();</w:t>
+      </w:r>
+    </w:p>
+    <w:p>
+      <w:pPr>
+        <w:rPr>
+          <w:rFonts w:ascii="Times New Roman" w:hAnsi="Times New Roman" w:cs="Times New Roman"/>
+          <w:lang w:val="en-US"/>
+        </w:rPr>
+      </w:pPr>
+    </w:p>
+    <w:p>
+      <w:pPr>
+        <w:rPr>
+          <w:rFonts w:ascii="Times New Roman" w:hAnsi="Times New Roman" w:cs="Times New Roman"/>
+          <w:lang w:val="en-US"/>
+        </w:rPr>
+      </w:pPr>
+      <w:r>
+        <w:rPr>
+          <w:rFonts w:ascii="Times New Roman" w:hAnsi="Times New Roman" w:cs="Times New Roman"/>
+          <w:lang w:val="en-US"/>
+        </w:rPr>
+        <w:t xml:space="preserve">        // Get the primitive double array from user input using </w:t>
+      </w:r>
+      <w:proofErr w:type="spellStart"/>
+      <w:r>
+        <w:rPr>
+          <w:rFonts w:ascii="Times New Roman" w:hAnsi="Times New Roman" w:cs="Times New Roman"/>
+          <w:lang w:val="en-US"/>
+        </w:rPr>
+        <w:t>UserInput</w:t>
+      </w:r>
+      <w:proofErr w:type="spellEnd"/>
+      <w:r>
+        <w:rPr>
+          <w:rFonts w:ascii="Times New Roman" w:hAnsi="Times New Roman" w:cs="Times New Roman"/>
+          <w:lang w:val="en-US"/>
+        </w:rPr>
+        <w:t xml:space="preserve"> class</w:t>
       </w:r>
     </w:p>
     <w:p>
@@ -3054,52 +4615,92 @@
         </w:rPr>
         <w:t xml:space="preserve">        </w:t>
       </w:r>
-    </w:p>
-    <w:p>
-      <w:pPr>
-        <w:rPr>
-          <w:rFonts w:ascii="Times New Roman" w:hAnsi="Times New Roman" w:cs="Times New Roman"/>
-          <w:lang w:val="en-US"/>
-        </w:rPr>
-      </w:pPr>
-      <w:r>
-        <w:rPr>
-          <w:rFonts w:ascii="Times New Roman" w:hAnsi="Times New Roman" w:cs="Times New Roman"/>
-          <w:lang w:val="en-US"/>
-        </w:rPr>
-        <w:t xml:space="preserve">        // Read the size of the array from user input</w:t>
-      </w:r>
-    </w:p>
-    <w:p>
-      <w:pPr>
-        <w:rPr>
-          <w:rFonts w:ascii="Times New Roman" w:hAnsi="Times New Roman" w:cs="Times New Roman"/>
-          <w:lang w:val="en-US"/>
-        </w:rPr>
-      </w:pPr>
-      <w:r>
-        <w:rPr>
-          <w:rFonts w:ascii="Times New Roman" w:hAnsi="Times New Roman" w:cs="Times New Roman"/>
-          <w:lang w:val="en-US"/>
-        </w:rPr>
-        <w:t xml:space="preserve">        int size = </w:t>
-      </w:r>
-      <w:proofErr w:type="spellStart"/>
       <w:proofErr w:type="gramStart"/>
       <w:r>
         <w:rPr>
           <w:rFonts w:ascii="Times New Roman" w:hAnsi="Times New Roman" w:cs="Times New Roman"/>
           <w:lang w:val="en-US"/>
         </w:rPr>
-        <w:t>sc.nextInt</w:t>
-      </w:r>
-      <w:proofErr w:type="spellEnd"/>
+        <w:t>double[</w:t>
+      </w:r>
       <w:proofErr w:type="gramEnd"/>
       <w:r>
         <w:rPr>
           <w:rFonts w:ascii="Times New Roman" w:hAnsi="Times New Roman" w:cs="Times New Roman"/>
           <w:lang w:val="en-US"/>
         </w:rPr>
+        <w:t xml:space="preserve">] array = </w:t>
+      </w:r>
+      <w:proofErr w:type="spellStart"/>
+      <w:r>
+        <w:rPr>
+          <w:rFonts w:ascii="Times New Roman" w:hAnsi="Times New Roman" w:cs="Times New Roman"/>
+          <w:lang w:val="en-US"/>
+        </w:rPr>
+        <w:t>UserInput.inputArray</w:t>
+      </w:r>
+      <w:proofErr w:type="spellEnd"/>
+      <w:r>
+        <w:rPr>
+          <w:rFonts w:ascii="Times New Roman" w:hAnsi="Times New Roman" w:cs="Times New Roman"/>
+          <w:lang w:val="en-US"/>
+        </w:rPr>
+        <w:t>(size);</w:t>
+      </w:r>
+    </w:p>
+    <w:p>
+      <w:pPr>
+        <w:rPr>
+          <w:rFonts w:ascii="Times New Roman" w:hAnsi="Times New Roman" w:cs="Times New Roman"/>
+          <w:lang w:val="en-US"/>
+        </w:rPr>
+      </w:pPr>
+    </w:p>
+    <w:p>
+      <w:pPr>
+        <w:rPr>
+          <w:rFonts w:ascii="Times New Roman" w:hAnsi="Times New Roman" w:cs="Times New Roman"/>
+          <w:lang w:val="en-US"/>
+        </w:rPr>
+      </w:pPr>
+      <w:r>
+        <w:rPr>
+          <w:rFonts w:ascii="Times New Roman" w:hAnsi="Times New Roman" w:cs="Times New Roman"/>
+          <w:lang w:val="en-US"/>
+        </w:rPr>
+        <w:t xml:space="preserve">        // Close the Scanner to avoid resource leaks</w:t>
+      </w:r>
+    </w:p>
+    <w:p>
+      <w:pPr>
+        <w:rPr>
+          <w:rFonts w:ascii="Times New Roman" w:hAnsi="Times New Roman" w:cs="Times New Roman"/>
+          <w:lang w:val="en-US"/>
+        </w:rPr>
+      </w:pPr>
+      <w:r>
+        <w:rPr>
+          <w:rFonts w:ascii="Times New Roman" w:hAnsi="Times New Roman" w:cs="Times New Roman"/>
+          <w:lang w:val="en-US"/>
+        </w:rPr>
+        <w:t xml:space="preserve">        </w:t>
+      </w:r>
+      <w:proofErr w:type="spellStart"/>
+      <w:proofErr w:type="gramStart"/>
+      <w:r>
+        <w:rPr>
+          <w:rFonts w:ascii="Times New Roman" w:hAnsi="Times New Roman" w:cs="Times New Roman"/>
+          <w:lang w:val="en-US"/>
+        </w:rPr>
+        <w:t>sc.close</w:t>
+      </w:r>
+      <w:proofErr w:type="spellEnd"/>
+      <w:proofErr w:type="gramEnd"/>
+      <w:r>
+        <w:rPr>
+          <w:rFonts w:ascii="Times New Roman" w:hAnsi="Times New Roman" w:cs="Times New Roman"/>
+          <w:lang w:val="en-US"/>
+        </w:rPr>
         <w:t>();</w:t>
       </w:r>
     </w:p>
@@ -3123,24 +4724,17 @@
           <w:rFonts w:ascii="Times New Roman" w:hAnsi="Times New Roman" w:cs="Times New Roman"/>
           <w:lang w:val="en-US"/>
         </w:rPr>
-        <w:t xml:space="preserve">        // Get the array input from the user using the </w:t>
-      </w:r>
-      <w:proofErr w:type="spellStart"/>
-      <w:r>
-        <w:rPr>
-          <w:rFonts w:ascii="Times New Roman" w:hAnsi="Times New Roman" w:cs="Times New Roman"/>
-          <w:lang w:val="en-US"/>
-        </w:rPr>
-        <w:t>UserInput</w:t>
-      </w:r>
-      <w:proofErr w:type="spellEnd"/>
-      <w:r>
-        <w:rPr>
-          <w:rFonts w:ascii="Times New Roman" w:hAnsi="Times New Roman" w:cs="Times New Roman"/>
-          <w:lang w:val="en-US"/>
-        </w:rPr>
-        <w:t xml:space="preserve"> class</w:t>
-      </w:r>
+        <w:t xml:space="preserve">        // Print the primitive double array using </w:t>
+      </w:r>
+      <w:proofErr w:type="spellStart"/>
+      <w:r>
+        <w:rPr>
+          <w:rFonts w:ascii="Times New Roman" w:hAnsi="Times New Roman" w:cs="Times New Roman"/>
+          <w:lang w:val="en-US"/>
+        </w:rPr>
+        <w:t>Arrays.toString</w:t>
+      </w:r>
+      <w:proofErr w:type="spellEnd"/>
     </w:p>
     <w:p>
       <w:pPr>
@@ -3156,12 +4750,410 @@
         </w:rPr>
         <w:t xml:space="preserve">        </w:t>
       </w:r>
+      <w:proofErr w:type="spellStart"/>
+      <w:r>
+        <w:rPr>
+          <w:rFonts w:ascii="Times New Roman" w:hAnsi="Times New Roman" w:cs="Times New Roman"/>
+          <w:lang w:val="en-US"/>
+        </w:rPr>
+        <w:t>System.out.println</w:t>
+      </w:r>
+      <w:proofErr w:type="spellEnd"/>
+      <w:r>
+        <w:rPr>
+          <w:rFonts w:ascii="Times New Roman" w:hAnsi="Times New Roman" w:cs="Times New Roman"/>
+          <w:lang w:val="en-US"/>
+        </w:rPr>
+        <w:t>(</w:t>
+      </w:r>
+      <w:proofErr w:type="spellStart"/>
+      <w:r>
+        <w:rPr>
+          <w:rFonts w:ascii="Times New Roman" w:hAnsi="Times New Roman" w:cs="Times New Roman"/>
+          <w:lang w:val="en-US"/>
+        </w:rPr>
+        <w:t>Arrays.toString</w:t>
+      </w:r>
+      <w:proofErr w:type="spellEnd"/>
+      <w:r>
+        <w:rPr>
+          <w:rFonts w:ascii="Times New Roman" w:hAnsi="Times New Roman" w:cs="Times New Roman"/>
+          <w:lang w:val="en-US"/>
+        </w:rPr>
+        <w:t>(array));</w:t>
+      </w:r>
+    </w:p>
+    <w:p>
+      <w:pPr>
+        <w:rPr>
+          <w:rFonts w:ascii="Times New Roman" w:hAnsi="Times New Roman" w:cs="Times New Roman"/>
+          <w:lang w:val="en-US"/>
+        </w:rPr>
+      </w:pPr>
+    </w:p>
+    <w:p>
+      <w:pPr>
+        <w:rPr>
+          <w:rFonts w:ascii="Times New Roman" w:hAnsi="Times New Roman" w:cs="Times New Roman"/>
+          <w:lang w:val="en-US"/>
+        </w:rPr>
+      </w:pPr>
+      <w:r>
+        <w:rPr>
+          <w:rFonts w:ascii="Times New Roman" w:hAnsi="Times New Roman" w:cs="Times New Roman"/>
+          <w:lang w:val="en-US"/>
+        </w:rPr>
+        <w:t xml:space="preserve">        // Convert the primitive double array to an </w:t>
+      </w:r>
+      <w:proofErr w:type="spellStart"/>
+      <w:r>
+        <w:rPr>
+          <w:rFonts w:ascii="Times New Roman" w:hAnsi="Times New Roman" w:cs="Times New Roman"/>
+          <w:lang w:val="en-US"/>
+        </w:rPr>
+        <w:t>ArrayList</w:t>
+      </w:r>
+      <w:proofErr w:type="spellEnd"/>
+      <w:r>
+        <w:rPr>
+          <w:rFonts w:ascii="Times New Roman" w:hAnsi="Times New Roman" w:cs="Times New Roman"/>
+          <w:lang w:val="en-US"/>
+        </w:rPr>
+        <w:t>&lt;Double&gt;</w:t>
+      </w:r>
+    </w:p>
+    <w:p>
+      <w:pPr>
+        <w:rPr>
+          <w:rFonts w:ascii="Times New Roman" w:hAnsi="Times New Roman" w:cs="Times New Roman"/>
+          <w:lang w:val="en-US"/>
+        </w:rPr>
+      </w:pPr>
+      <w:r>
+        <w:rPr>
+          <w:rFonts w:ascii="Times New Roman" w:hAnsi="Times New Roman" w:cs="Times New Roman"/>
+          <w:lang w:val="en-US"/>
+        </w:rPr>
+        <w:t xml:space="preserve">        </w:t>
+      </w:r>
+      <w:proofErr w:type="spellStart"/>
+      <w:r>
+        <w:rPr>
+          <w:rFonts w:ascii="Times New Roman" w:hAnsi="Times New Roman" w:cs="Times New Roman"/>
+          <w:lang w:val="en-US"/>
+        </w:rPr>
+        <w:t>System.out.println</w:t>
+      </w:r>
+      <w:proofErr w:type="spellEnd"/>
+      <w:r>
+        <w:rPr>
+          <w:rFonts w:ascii="Times New Roman" w:hAnsi="Times New Roman" w:cs="Times New Roman"/>
+          <w:lang w:val="en-US"/>
+        </w:rPr>
+        <w:t xml:space="preserve">("Primitive array to </w:t>
+      </w:r>
+      <w:proofErr w:type="spellStart"/>
+      <w:r>
+        <w:rPr>
+          <w:rFonts w:ascii="Times New Roman" w:hAnsi="Times New Roman" w:cs="Times New Roman"/>
+          <w:lang w:val="en-US"/>
+        </w:rPr>
+        <w:t>ArrayList</w:t>
+      </w:r>
+      <w:proofErr w:type="spellEnd"/>
+      <w:r>
+        <w:rPr>
+          <w:rFonts w:ascii="Times New Roman" w:hAnsi="Times New Roman" w:cs="Times New Roman"/>
+          <w:lang w:val="en-US"/>
+        </w:rPr>
+        <w:t>: ");</w:t>
+      </w:r>
+    </w:p>
+    <w:p>
+      <w:pPr>
+        <w:rPr>
+          <w:rFonts w:ascii="Times New Roman" w:hAnsi="Times New Roman" w:cs="Times New Roman"/>
+          <w:lang w:val="en-US"/>
+        </w:rPr>
+      </w:pPr>
+      <w:r>
+        <w:rPr>
+          <w:rFonts w:ascii="Times New Roman" w:hAnsi="Times New Roman" w:cs="Times New Roman"/>
+          <w:lang w:val="en-US"/>
+        </w:rPr>
+        <w:t xml:space="preserve">        List&lt;Double&gt; </w:t>
+      </w:r>
+      <w:proofErr w:type="spellStart"/>
+      <w:r>
+        <w:rPr>
+          <w:rFonts w:ascii="Times New Roman" w:hAnsi="Times New Roman" w:cs="Times New Roman"/>
+          <w:lang w:val="en-US"/>
+        </w:rPr>
+        <w:t>arrlist</w:t>
+      </w:r>
+      <w:proofErr w:type="spellEnd"/>
+      <w:r>
+        <w:rPr>
+          <w:rFonts w:ascii="Times New Roman" w:hAnsi="Times New Roman" w:cs="Times New Roman"/>
+          <w:lang w:val="en-US"/>
+        </w:rPr>
+        <w:t xml:space="preserve"> = Arrays.asList(Arrays.stream(array</w:t>
+      </w:r>
       <w:proofErr w:type="gramStart"/>
       <w:r>
         <w:rPr>
           <w:rFonts w:ascii="Times New Roman" w:hAnsi="Times New Roman" w:cs="Times New Roman"/>
           <w:lang w:val="en-US"/>
         </w:rPr>
+        <w:t>).boxed</w:t>
+      </w:r>
+      <w:proofErr w:type="gramEnd"/>
+      <w:r>
+        <w:rPr>
+          <w:rFonts w:ascii="Times New Roman" w:hAnsi="Times New Roman" w:cs="Times New Roman"/>
+          <w:lang w:val="en-US"/>
+        </w:rPr>
+        <w:t>().toArray(Double[]::new));</w:t>
+      </w:r>
+    </w:p>
+    <w:p>
+      <w:pPr>
+        <w:rPr>
+          <w:rFonts w:ascii="Times New Roman" w:hAnsi="Times New Roman" w:cs="Times New Roman"/>
+          <w:lang w:val="en-US"/>
+        </w:rPr>
+      </w:pPr>
+    </w:p>
+    <w:p>
+      <w:pPr>
+        <w:rPr>
+          <w:rFonts w:ascii="Times New Roman" w:hAnsi="Times New Roman" w:cs="Times New Roman"/>
+          <w:lang w:val="en-US"/>
+        </w:rPr>
+      </w:pPr>
+      <w:r>
+        <w:rPr>
+          <w:rFonts w:ascii="Times New Roman" w:hAnsi="Times New Roman" w:cs="Times New Roman"/>
+          <w:lang w:val="en-US"/>
+        </w:rPr>
+        <w:t xml:space="preserve">        // Print the elements of the </w:t>
+      </w:r>
+      <w:proofErr w:type="spellStart"/>
+      <w:r>
+        <w:rPr>
+          <w:rFonts w:ascii="Times New Roman" w:hAnsi="Times New Roman" w:cs="Times New Roman"/>
+          <w:lang w:val="en-US"/>
+        </w:rPr>
+        <w:t>ArrayList</w:t>
+      </w:r>
+      <w:proofErr w:type="spellEnd"/>
+      <w:r>
+        <w:rPr>
+          <w:rFonts w:ascii="Times New Roman" w:hAnsi="Times New Roman" w:cs="Times New Roman"/>
+          <w:lang w:val="en-US"/>
+        </w:rPr>
+        <w:t xml:space="preserve"> using a for-each loop</w:t>
+      </w:r>
+    </w:p>
+    <w:p>
+      <w:pPr>
+        <w:rPr>
+          <w:rFonts w:ascii="Times New Roman" w:hAnsi="Times New Roman" w:cs="Times New Roman"/>
+          <w:lang w:val="en-US"/>
+        </w:rPr>
+      </w:pPr>
+      <w:r>
+        <w:rPr>
+          <w:rFonts w:ascii="Times New Roman" w:hAnsi="Times New Roman" w:cs="Times New Roman"/>
+          <w:lang w:val="en-US"/>
+        </w:rPr>
+        <w:t xml:space="preserve">        for (Double </w:t>
+      </w:r>
+      <w:proofErr w:type="gramStart"/>
+      <w:r>
+        <w:rPr>
+          <w:rFonts w:ascii="Times New Roman" w:hAnsi="Times New Roman" w:cs="Times New Roman"/>
+          <w:lang w:val="en-US"/>
+        </w:rPr>
+        <w:t>element :</w:t>
+      </w:r>
+      <w:proofErr w:type="gramEnd"/>
+      <w:r>
+        <w:rPr>
+          <w:rFonts w:ascii="Times New Roman" w:hAnsi="Times New Roman" w:cs="Times New Roman"/>
+          <w:lang w:val="en-US"/>
+        </w:rPr>
+        <w:t xml:space="preserve"> </w:t>
+      </w:r>
+      <w:proofErr w:type="spellStart"/>
+      <w:r>
+        <w:rPr>
+          <w:rFonts w:ascii="Times New Roman" w:hAnsi="Times New Roman" w:cs="Times New Roman"/>
+          <w:lang w:val="en-US"/>
+        </w:rPr>
+        <w:t>arrlist</w:t>
+      </w:r>
+      <w:proofErr w:type="spellEnd"/>
+      <w:r>
+        <w:rPr>
+          <w:rFonts w:ascii="Times New Roman" w:hAnsi="Times New Roman" w:cs="Times New Roman"/>
+          <w:lang w:val="en-US"/>
+        </w:rPr>
+        <w:t>) {</w:t>
+      </w:r>
+    </w:p>
+    <w:p>
+      <w:pPr>
+        <w:rPr>
+          <w:rFonts w:ascii="Times New Roman" w:hAnsi="Times New Roman" w:cs="Times New Roman"/>
+          <w:lang w:val="en-US"/>
+        </w:rPr>
+      </w:pPr>
+      <w:r>
+        <w:rPr>
+          <w:rFonts w:ascii="Times New Roman" w:hAnsi="Times New Roman" w:cs="Times New Roman"/>
+          <w:lang w:val="en-US"/>
+        </w:rPr>
+        <w:t xml:space="preserve">            </w:t>
+      </w:r>
+      <w:proofErr w:type="spellStart"/>
+      <w:r>
+        <w:rPr>
+          <w:rFonts w:ascii="Times New Roman" w:hAnsi="Times New Roman" w:cs="Times New Roman"/>
+          <w:lang w:val="en-US"/>
+        </w:rPr>
+        <w:t>System.out.println</w:t>
+      </w:r>
+      <w:proofErr w:type="spellEnd"/>
+      <w:r>
+        <w:rPr>
+          <w:rFonts w:ascii="Times New Roman" w:hAnsi="Times New Roman" w:cs="Times New Roman"/>
+          <w:lang w:val="en-US"/>
+        </w:rPr>
+        <w:t>(element);</w:t>
+      </w:r>
+    </w:p>
+    <w:p>
+      <w:pPr>
+        <w:rPr>
+          <w:rFonts w:ascii="Times New Roman" w:hAnsi="Times New Roman" w:cs="Times New Roman"/>
+          <w:lang w:val="en-US"/>
+        </w:rPr>
+      </w:pPr>
+      <w:r>
+        <w:rPr>
+          <w:rFonts w:ascii="Times New Roman" w:hAnsi="Times New Roman" w:cs="Times New Roman"/>
+          <w:lang w:val="en-US"/>
+        </w:rPr>
+        <w:t xml:space="preserve">        }</w:t>
+      </w:r>
+    </w:p>
+    <w:p>
+      <w:pPr>
+        <w:rPr>
+          <w:rFonts w:ascii="Times New Roman" w:hAnsi="Times New Roman" w:cs="Times New Roman"/>
+          <w:lang w:val="en-US"/>
+        </w:rPr>
+      </w:pPr>
+    </w:p>
+    <w:p>
+      <w:pPr>
+        <w:rPr>
+          <w:rFonts w:ascii="Times New Roman" w:hAnsi="Times New Roman" w:cs="Times New Roman"/>
+          <w:lang w:val="en-US"/>
+        </w:rPr>
+      </w:pPr>
+      <w:r>
+        <w:rPr>
+          <w:rFonts w:ascii="Times New Roman" w:hAnsi="Times New Roman" w:cs="Times New Roman"/>
+          <w:lang w:val="en-US"/>
+        </w:rPr>
+        <w:t xml:space="preserve">        // Convert </w:t>
+      </w:r>
+      <w:proofErr w:type="spellStart"/>
+      <w:r>
+        <w:rPr>
+          <w:rFonts w:ascii="Times New Roman" w:hAnsi="Times New Roman" w:cs="Times New Roman"/>
+          <w:lang w:val="en-US"/>
+        </w:rPr>
+        <w:t>ArrayList</w:t>
+      </w:r>
+      <w:proofErr w:type="spellEnd"/>
+      <w:r>
+        <w:rPr>
+          <w:rFonts w:ascii="Times New Roman" w:hAnsi="Times New Roman" w:cs="Times New Roman"/>
+          <w:lang w:val="en-US"/>
+        </w:rPr>
+        <w:t xml:space="preserve"> to array</w:t>
+      </w:r>
+    </w:p>
+    <w:p>
+      <w:pPr>
+        <w:rPr>
+          <w:rFonts w:ascii="Times New Roman" w:hAnsi="Times New Roman" w:cs="Times New Roman"/>
+          <w:lang w:val="en-US"/>
+        </w:rPr>
+      </w:pPr>
+      <w:r>
+        <w:rPr>
+          <w:rFonts w:ascii="Times New Roman" w:hAnsi="Times New Roman" w:cs="Times New Roman"/>
+          <w:lang w:val="en-US"/>
+        </w:rPr>
+        <w:t xml:space="preserve">        </w:t>
+      </w:r>
+      <w:proofErr w:type="spellStart"/>
+      <w:r>
+        <w:rPr>
+          <w:rFonts w:ascii="Times New Roman" w:hAnsi="Times New Roman" w:cs="Times New Roman"/>
+          <w:lang w:val="en-US"/>
+        </w:rPr>
+        <w:t>System.out.println</w:t>
+      </w:r>
+      <w:proofErr w:type="spellEnd"/>
+      <w:r>
+        <w:rPr>
+          <w:rFonts w:ascii="Times New Roman" w:hAnsi="Times New Roman" w:cs="Times New Roman"/>
+          <w:lang w:val="en-US"/>
+        </w:rPr>
+        <w:t>("</w:t>
+      </w:r>
+      <w:proofErr w:type="spellStart"/>
+      <w:r>
+        <w:rPr>
+          <w:rFonts w:ascii="Times New Roman" w:hAnsi="Times New Roman" w:cs="Times New Roman"/>
+          <w:lang w:val="en-US"/>
+        </w:rPr>
+        <w:t>ArrayList</w:t>
+      </w:r>
+      <w:proofErr w:type="spellEnd"/>
+      <w:r>
+        <w:rPr>
+          <w:rFonts w:ascii="Times New Roman" w:hAnsi="Times New Roman" w:cs="Times New Roman"/>
+          <w:lang w:val="en-US"/>
+        </w:rPr>
+        <w:t xml:space="preserve"> to array: ");</w:t>
+      </w:r>
+    </w:p>
+    <w:p>
+      <w:pPr>
+        <w:rPr>
+          <w:rFonts w:ascii="Times New Roman" w:hAnsi="Times New Roman" w:cs="Times New Roman"/>
+          <w:lang w:val="en-US"/>
+        </w:rPr>
+      </w:pPr>
+      <w:r>
+        <w:rPr>
+          <w:rFonts w:ascii="Times New Roman" w:hAnsi="Times New Roman" w:cs="Times New Roman"/>
+          <w:lang w:val="en-US"/>
+        </w:rPr>
+        <w:t xml:space="preserve">        </w:t>
+      </w:r>
+      <w:proofErr w:type="gramStart"/>
+      <w:r>
+        <w:rPr>
+          <w:rFonts w:ascii="Times New Roman" w:hAnsi="Times New Roman" w:cs="Times New Roman"/>
+          <w:lang w:val="en-US"/>
+        </w:rPr>
         <w:t>double[</w:t>
       </w:r>
       <w:proofErr w:type="gramEnd"/>
@@ -3170,23 +5162,87 @@
           <w:rFonts w:ascii="Times New Roman" w:hAnsi="Times New Roman" w:cs="Times New Roman"/>
           <w:lang w:val="en-US"/>
         </w:rPr>
-        <w:t xml:space="preserve">] array = </w:t>
-      </w:r>
-      <w:proofErr w:type="spellStart"/>
-      <w:r>
-        <w:rPr>
-          <w:rFonts w:ascii="Times New Roman" w:hAnsi="Times New Roman" w:cs="Times New Roman"/>
-          <w:lang w:val="en-US"/>
-        </w:rPr>
-        <w:t>UserInput.inputArray</w:t>
-      </w:r>
-      <w:proofErr w:type="spellEnd"/>
-      <w:r>
-        <w:rPr>
-          <w:rFonts w:ascii="Times New Roman" w:hAnsi="Times New Roman" w:cs="Times New Roman"/>
-          <w:lang w:val="en-US"/>
-        </w:rPr>
-        <w:t>(size);</w:t>
+        <w:t xml:space="preserve">] </w:t>
+      </w:r>
+      <w:proofErr w:type="spellStart"/>
+      <w:r>
+        <w:rPr>
+          <w:rFonts w:ascii="Times New Roman" w:hAnsi="Times New Roman" w:cs="Times New Roman"/>
+          <w:lang w:val="en-US"/>
+        </w:rPr>
+        <w:t>arr</w:t>
+      </w:r>
+      <w:proofErr w:type="spellEnd"/>
+      <w:r>
+        <w:rPr>
+          <w:rFonts w:ascii="Times New Roman" w:hAnsi="Times New Roman" w:cs="Times New Roman"/>
+          <w:lang w:val="en-US"/>
+        </w:rPr>
+        <w:t xml:space="preserve"> = </w:t>
+      </w:r>
+      <w:proofErr w:type="spellStart"/>
+      <w:r>
+        <w:rPr>
+          <w:rFonts w:ascii="Times New Roman" w:hAnsi="Times New Roman" w:cs="Times New Roman"/>
+          <w:lang w:val="en-US"/>
+        </w:rPr>
+        <w:t>arrlist.stream</w:t>
+      </w:r>
+      <w:proofErr w:type="spellEnd"/>
+      <w:r>
+        <w:rPr>
+          <w:rFonts w:ascii="Times New Roman" w:hAnsi="Times New Roman" w:cs="Times New Roman"/>
+          <w:lang w:val="en-US"/>
+        </w:rPr>
+        <w:t>().</w:t>
+      </w:r>
+      <w:proofErr w:type="spellStart"/>
+      <w:r>
+        <w:rPr>
+          <w:rFonts w:ascii="Times New Roman" w:hAnsi="Times New Roman" w:cs="Times New Roman"/>
+          <w:lang w:val="en-US"/>
+        </w:rPr>
+        <w:t>mapToDouble</w:t>
+      </w:r>
+      <w:proofErr w:type="spellEnd"/>
+      <w:r>
+        <w:rPr>
+          <w:rFonts w:ascii="Times New Roman" w:hAnsi="Times New Roman" w:cs="Times New Roman"/>
+          <w:lang w:val="en-US"/>
+        </w:rPr>
+        <w:t>(Double::</w:t>
+      </w:r>
+      <w:proofErr w:type="spellStart"/>
+      <w:r>
+        <w:rPr>
+          <w:rFonts w:ascii="Times New Roman" w:hAnsi="Times New Roman" w:cs="Times New Roman"/>
+          <w:lang w:val="en-US"/>
+        </w:rPr>
+        <w:t>doubleValue</w:t>
+      </w:r>
+      <w:proofErr w:type="spellEnd"/>
+      <w:r>
+        <w:rPr>
+          <w:rFonts w:ascii="Times New Roman" w:hAnsi="Times New Roman" w:cs="Times New Roman"/>
+          <w:lang w:val="en-US"/>
+        </w:rPr>
+        <w:t>).</w:t>
+      </w:r>
+      <w:proofErr w:type="spellStart"/>
+      <w:r>
+        <w:rPr>
+          <w:rFonts w:ascii="Times New Roman" w:hAnsi="Times New Roman" w:cs="Times New Roman"/>
+          <w:lang w:val="en-US"/>
+        </w:rPr>
+        <w:t>toArray</w:t>
+      </w:r>
+      <w:proofErr w:type="spellEnd"/>
+      <w:r>
+        <w:rPr>
+          <w:rFonts w:ascii="Times New Roman" w:hAnsi="Times New Roman" w:cs="Times New Roman"/>
+          <w:lang w:val="en-US"/>
+        </w:rPr>
+        <w:t>();</w:t>
       </w:r>
     </w:p>
     <w:p>
@@ -3204,78 +5260,6 @@
         <w:t xml:space="preserve">        </w:t>
       </w:r>
       <w:proofErr w:type="spellStart"/>
-      <w:proofErr w:type="gramStart"/>
-      <w:r>
-        <w:rPr>
-          <w:rFonts w:ascii="Times New Roman" w:hAnsi="Times New Roman" w:cs="Times New Roman"/>
-          <w:lang w:val="en-US"/>
-        </w:rPr>
-        <w:t>sc.close</w:t>
-      </w:r>
-      <w:proofErr w:type="spellEnd"/>
-      <w:proofErr w:type="gramEnd"/>
-      <w:r>
-        <w:rPr>
-          <w:rFonts w:ascii="Times New Roman" w:hAnsi="Times New Roman" w:cs="Times New Roman"/>
-          <w:lang w:val="en-US"/>
-        </w:rPr>
-        <w:t>();</w:t>
-      </w:r>
-    </w:p>
-    <w:p>
-      <w:pPr>
-        <w:rPr>
-          <w:rFonts w:ascii="Times New Roman" w:hAnsi="Times New Roman" w:cs="Times New Roman"/>
-          <w:lang w:val="en-US"/>
-        </w:rPr>
-      </w:pPr>
-    </w:p>
-    <w:p>
-      <w:pPr>
-        <w:rPr>
-          <w:rFonts w:ascii="Times New Roman" w:hAnsi="Times New Roman" w:cs="Times New Roman"/>
-          <w:lang w:val="en-US"/>
-        </w:rPr>
-      </w:pPr>
-      <w:r>
-        <w:rPr>
-          <w:rFonts w:ascii="Times New Roman" w:hAnsi="Times New Roman" w:cs="Times New Roman"/>
-          <w:lang w:val="en-US"/>
-        </w:rPr>
-        <w:t xml:space="preserve">        // Find and print the index of the nearest </w:t>
-      </w:r>
-      <w:proofErr w:type="spellStart"/>
-      <w:r>
-        <w:rPr>
-          <w:rFonts w:ascii="Times New Roman" w:hAnsi="Times New Roman" w:cs="Times New Roman"/>
-          <w:lang w:val="en-US"/>
-        </w:rPr>
-        <w:t>neighbours</w:t>
-      </w:r>
-      <w:proofErr w:type="spellEnd"/>
-      <w:r>
-        <w:rPr>
-          <w:rFonts w:ascii="Times New Roman" w:hAnsi="Times New Roman" w:cs="Times New Roman"/>
-          <w:lang w:val="en-US"/>
-        </w:rPr>
-        <w:t xml:space="preserve"> in the array</w:t>
-      </w:r>
-    </w:p>
-    <w:p>
-      <w:pPr>
-        <w:rPr>
-          <w:rFonts w:ascii="Times New Roman" w:hAnsi="Times New Roman" w:cs="Times New Roman"/>
-          <w:lang w:val="en-US"/>
-        </w:rPr>
-      </w:pPr>
-      <w:r>
-        <w:rPr>
-          <w:rFonts w:ascii="Times New Roman" w:hAnsi="Times New Roman" w:cs="Times New Roman"/>
-          <w:lang w:val="en-US"/>
-        </w:rPr>
-        <w:t xml:space="preserve">        </w:t>
-      </w:r>
-      <w:proofErr w:type="spellStart"/>
       <w:r>
         <w:rPr>
           <w:rFonts w:ascii="Times New Roman" w:hAnsi="Times New Roman" w:cs="Times New Roman"/>
@@ -3289,39 +5273,39 @@
           <w:rFonts w:ascii="Times New Roman" w:hAnsi="Times New Roman" w:cs="Times New Roman"/>
           <w:lang w:val="en-US"/>
         </w:rPr>
-        <w:t xml:space="preserve">("Index of Nearest </w:t>
-      </w:r>
-      <w:proofErr w:type="spellStart"/>
-      <w:r>
-        <w:rPr>
-          <w:rFonts w:ascii="Times New Roman" w:hAnsi="Times New Roman" w:cs="Times New Roman"/>
-          <w:lang w:val="en-US"/>
-        </w:rPr>
-        <w:t>Neighbours</w:t>
-      </w:r>
-      <w:proofErr w:type="spellEnd"/>
-      <w:r>
-        <w:rPr>
-          <w:rFonts w:ascii="Times New Roman" w:hAnsi="Times New Roman" w:cs="Times New Roman"/>
-          <w:lang w:val="en-US"/>
-        </w:rPr>
-        <w:t xml:space="preserve">: " + </w:t>
-      </w:r>
-      <w:proofErr w:type="spellStart"/>
-      <w:r>
-        <w:rPr>
-          <w:rFonts w:ascii="Times New Roman" w:hAnsi="Times New Roman" w:cs="Times New Roman"/>
-          <w:lang w:val="en-US"/>
-        </w:rPr>
-        <w:t>findNearestNeighbours</w:t>
-      </w:r>
-      <w:proofErr w:type="spellEnd"/>
-      <w:r>
-        <w:rPr>
-          <w:rFonts w:ascii="Times New Roman" w:hAnsi="Times New Roman" w:cs="Times New Roman"/>
-          <w:lang w:val="en-US"/>
-        </w:rPr>
-        <w:t>(array));</w:t>
+        <w:t>(</w:t>
+      </w:r>
+      <w:proofErr w:type="spellStart"/>
+      <w:r>
+        <w:rPr>
+          <w:rFonts w:ascii="Times New Roman" w:hAnsi="Times New Roman" w:cs="Times New Roman"/>
+          <w:lang w:val="en-US"/>
+        </w:rPr>
+        <w:t>Arrays.toString</w:t>
+      </w:r>
+      <w:proofErr w:type="spellEnd"/>
+      <w:r>
+        <w:rPr>
+          <w:rFonts w:ascii="Times New Roman" w:hAnsi="Times New Roman" w:cs="Times New Roman"/>
+          <w:lang w:val="en-US"/>
+        </w:rPr>
+        <w:t>(</w:t>
+      </w:r>
+      <w:proofErr w:type="spellStart"/>
+      <w:r>
+        <w:rPr>
+          <w:rFonts w:ascii="Times New Roman" w:hAnsi="Times New Roman" w:cs="Times New Roman"/>
+          <w:lang w:val="en-US"/>
+        </w:rPr>
+        <w:t>arr</w:t>
+      </w:r>
+      <w:proofErr w:type="spellEnd"/>
+      <w:r>
+        <w:rPr>
+          <w:rFonts w:ascii="Times New Roman" w:hAnsi="Times New Roman" w:cs="Times New Roman"/>
+          <w:lang w:val="en-US"/>
+        </w:rPr>
+        <w:t>));</w:t>
       </w:r>
     </w:p>
     <w:p>
@@ -3346,517 +5330,13 @@
           <w:lang w:val="en-US"/>
         </w:rPr>
       </w:pPr>
-    </w:p>
-    <w:p>
-      <w:pPr>
-        <w:rPr>
-          <w:rFonts w:ascii="Times New Roman" w:hAnsi="Times New Roman" w:cs="Times New Roman"/>
-          <w:lang w:val="en-US"/>
-        </w:rPr>
-      </w:pPr>
-      <w:r>
-        <w:rPr>
-          <w:rFonts w:ascii="Times New Roman" w:hAnsi="Times New Roman" w:cs="Times New Roman"/>
-          <w:lang w:val="en-US"/>
-        </w:rPr>
-        <w:t xml:space="preserve">    // Method to find the index of nearest </w:t>
-      </w:r>
-      <w:proofErr w:type="spellStart"/>
-      <w:r>
-        <w:rPr>
-          <w:rFonts w:ascii="Times New Roman" w:hAnsi="Times New Roman" w:cs="Times New Roman"/>
-          <w:lang w:val="en-US"/>
-        </w:rPr>
-        <w:t>neighbours</w:t>
-      </w:r>
-      <w:proofErr w:type="spellEnd"/>
-      <w:r>
-        <w:rPr>
-          <w:rFonts w:ascii="Times New Roman" w:hAnsi="Times New Roman" w:cs="Times New Roman"/>
-          <w:lang w:val="en-US"/>
-        </w:rPr>
-        <w:t xml:space="preserve"> in the array</w:t>
-      </w:r>
-    </w:p>
-    <w:p>
-      <w:pPr>
-        <w:rPr>
-          <w:rFonts w:ascii="Times New Roman" w:hAnsi="Times New Roman" w:cs="Times New Roman"/>
-          <w:lang w:val="en-US"/>
-        </w:rPr>
-      </w:pPr>
-      <w:r>
-        <w:rPr>
-          <w:rFonts w:ascii="Times New Roman" w:hAnsi="Times New Roman" w:cs="Times New Roman"/>
-          <w:lang w:val="en-US"/>
-        </w:rPr>
-        <w:t xml:space="preserve">    public static int </w:t>
-      </w:r>
-      <w:proofErr w:type="spellStart"/>
-      <w:r>
-        <w:rPr>
-          <w:rFonts w:ascii="Times New Roman" w:hAnsi="Times New Roman" w:cs="Times New Roman"/>
-          <w:lang w:val="en-US"/>
-        </w:rPr>
-        <w:t>findNearestNeighbours</w:t>
-      </w:r>
-      <w:proofErr w:type="spellEnd"/>
-      <w:r>
-        <w:rPr>
-          <w:rFonts w:ascii="Times New Roman" w:hAnsi="Times New Roman" w:cs="Times New Roman"/>
-          <w:lang w:val="en-US"/>
-        </w:rPr>
-        <w:t>(</w:t>
-      </w:r>
-      <w:proofErr w:type="gramStart"/>
-      <w:r>
-        <w:rPr>
-          <w:rFonts w:ascii="Times New Roman" w:hAnsi="Times New Roman" w:cs="Times New Roman"/>
-          <w:lang w:val="en-US"/>
-        </w:rPr>
-        <w:t>double[</w:t>
-      </w:r>
-      <w:proofErr w:type="gramEnd"/>
-      <w:r>
-        <w:rPr>
-          <w:rFonts w:ascii="Times New Roman" w:hAnsi="Times New Roman" w:cs="Times New Roman"/>
-          <w:lang w:val="en-US"/>
-        </w:rPr>
-        <w:t xml:space="preserve">] </w:t>
-      </w:r>
-      <w:proofErr w:type="spellStart"/>
-      <w:r>
-        <w:rPr>
-          <w:rFonts w:ascii="Times New Roman" w:hAnsi="Times New Roman" w:cs="Times New Roman"/>
-          <w:lang w:val="en-US"/>
-        </w:rPr>
-        <w:t>arr</w:t>
-      </w:r>
-      <w:proofErr w:type="spellEnd"/>
-      <w:r>
-        <w:rPr>
-          <w:rFonts w:ascii="Times New Roman" w:hAnsi="Times New Roman" w:cs="Times New Roman"/>
-          <w:lang w:val="en-US"/>
-        </w:rPr>
-        <w:t>) {</w:t>
-      </w:r>
-    </w:p>
-    <w:p>
-      <w:pPr>
-        <w:rPr>
-          <w:rFonts w:ascii="Times New Roman" w:hAnsi="Times New Roman" w:cs="Times New Roman"/>
-          <w:lang w:val="en-US"/>
-        </w:rPr>
-      </w:pPr>
-      <w:r>
-        <w:rPr>
-          <w:rFonts w:ascii="Times New Roman" w:hAnsi="Times New Roman" w:cs="Times New Roman"/>
-          <w:lang w:val="en-US"/>
-        </w:rPr>
-        <w:t xml:space="preserve">        double </w:t>
-      </w:r>
-      <w:proofErr w:type="spellStart"/>
-      <w:r>
-        <w:rPr>
-          <w:rFonts w:ascii="Times New Roman" w:hAnsi="Times New Roman" w:cs="Times New Roman"/>
-          <w:lang w:val="en-US"/>
-        </w:rPr>
-        <w:t>minDistance</w:t>
-      </w:r>
-      <w:proofErr w:type="spellEnd"/>
-      <w:r>
-        <w:rPr>
-          <w:rFonts w:ascii="Times New Roman" w:hAnsi="Times New Roman" w:cs="Times New Roman"/>
-          <w:lang w:val="en-US"/>
-        </w:rPr>
-        <w:t xml:space="preserve"> = </w:t>
-      </w:r>
-      <w:proofErr w:type="spellStart"/>
-      <w:r>
-        <w:rPr>
-          <w:rFonts w:ascii="Times New Roman" w:hAnsi="Times New Roman" w:cs="Times New Roman"/>
-          <w:lang w:val="en-US"/>
-        </w:rPr>
-        <w:t>Double.MAX_VALUE</w:t>
-      </w:r>
-      <w:proofErr w:type="spellEnd"/>
-      <w:r>
-        <w:rPr>
-          <w:rFonts w:ascii="Times New Roman" w:hAnsi="Times New Roman" w:cs="Times New Roman"/>
-          <w:lang w:val="en-US"/>
-        </w:rPr>
-        <w:t>;</w:t>
-      </w:r>
-    </w:p>
-    <w:p>
-      <w:pPr>
-        <w:rPr>
-          <w:rFonts w:ascii="Times New Roman" w:hAnsi="Times New Roman" w:cs="Times New Roman"/>
-          <w:lang w:val="en-US"/>
-        </w:rPr>
-      </w:pPr>
-      <w:r>
-        <w:rPr>
-          <w:rFonts w:ascii="Times New Roman" w:hAnsi="Times New Roman" w:cs="Times New Roman"/>
-          <w:lang w:val="en-US"/>
-        </w:rPr>
-        <w:t xml:space="preserve">        int index = -1;</w:t>
-      </w:r>
-    </w:p>
-    <w:p>
-      <w:pPr>
-        <w:rPr>
-          <w:rFonts w:ascii="Times New Roman" w:hAnsi="Times New Roman" w:cs="Times New Roman"/>
-          <w:lang w:val="en-US"/>
-        </w:rPr>
-      </w:pPr>
-    </w:p>
-    <w:p>
-      <w:pPr>
-        <w:rPr>
-          <w:rFonts w:ascii="Times New Roman" w:hAnsi="Times New Roman" w:cs="Times New Roman"/>
-          <w:lang w:val="en-US"/>
-        </w:rPr>
-      </w:pPr>
-      <w:r>
-        <w:rPr>
-          <w:rFonts w:ascii="Times New Roman" w:hAnsi="Times New Roman" w:cs="Times New Roman"/>
-          <w:lang w:val="en-US"/>
-        </w:rPr>
-        <w:t xml:space="preserve">        // Iterate through the array and calculate distances between adjacent elements</w:t>
-      </w:r>
-    </w:p>
-    <w:p>
-      <w:pPr>
-        <w:rPr>
-          <w:rFonts w:ascii="Times New Roman" w:hAnsi="Times New Roman" w:cs="Times New Roman"/>
-          <w:lang w:val="en-US"/>
-        </w:rPr>
-      </w:pPr>
-      <w:r>
-        <w:rPr>
-          <w:rFonts w:ascii="Times New Roman" w:hAnsi="Times New Roman" w:cs="Times New Roman"/>
-          <w:lang w:val="en-US"/>
-        </w:rPr>
-        <w:t xml:space="preserve">        for (int </w:t>
-      </w:r>
-      <w:proofErr w:type="spellStart"/>
-      <w:r>
-        <w:rPr>
-          <w:rFonts w:ascii="Times New Roman" w:hAnsi="Times New Roman" w:cs="Times New Roman"/>
-          <w:lang w:val="en-US"/>
-        </w:rPr>
-        <w:t>i</w:t>
-      </w:r>
-      <w:proofErr w:type="spellEnd"/>
-      <w:r>
-        <w:rPr>
-          <w:rFonts w:ascii="Times New Roman" w:hAnsi="Times New Roman" w:cs="Times New Roman"/>
-          <w:lang w:val="en-US"/>
-        </w:rPr>
-        <w:t xml:space="preserve"> = 0; </w:t>
-      </w:r>
-      <w:proofErr w:type="spellStart"/>
-      <w:r>
-        <w:rPr>
-          <w:rFonts w:ascii="Times New Roman" w:hAnsi="Times New Roman" w:cs="Times New Roman"/>
-          <w:lang w:val="en-US"/>
-        </w:rPr>
-        <w:t>i</w:t>
-      </w:r>
-      <w:proofErr w:type="spellEnd"/>
-      <w:r>
-        <w:rPr>
-          <w:rFonts w:ascii="Times New Roman" w:hAnsi="Times New Roman" w:cs="Times New Roman"/>
-          <w:lang w:val="en-US"/>
-        </w:rPr>
-        <w:t xml:space="preserve"> &lt; </w:t>
-      </w:r>
-      <w:proofErr w:type="spellStart"/>
-      <w:proofErr w:type="gramStart"/>
-      <w:r>
-        <w:rPr>
-          <w:rFonts w:ascii="Times New Roman" w:hAnsi="Times New Roman" w:cs="Times New Roman"/>
-          <w:lang w:val="en-US"/>
-        </w:rPr>
-        <w:t>arr.length</w:t>
-      </w:r>
-      <w:proofErr w:type="spellEnd"/>
-      <w:proofErr w:type="gramEnd"/>
-      <w:r>
-        <w:rPr>
-          <w:rFonts w:ascii="Times New Roman" w:hAnsi="Times New Roman" w:cs="Times New Roman"/>
-          <w:lang w:val="en-US"/>
-        </w:rPr>
-        <w:t xml:space="preserve"> - 1; </w:t>
-      </w:r>
-      <w:proofErr w:type="spellStart"/>
-      <w:r>
-        <w:rPr>
-          <w:rFonts w:ascii="Times New Roman" w:hAnsi="Times New Roman" w:cs="Times New Roman"/>
-          <w:lang w:val="en-US"/>
-        </w:rPr>
-        <w:t>i</w:t>
-      </w:r>
-      <w:proofErr w:type="spellEnd"/>
-      <w:r>
-        <w:rPr>
-          <w:rFonts w:ascii="Times New Roman" w:hAnsi="Times New Roman" w:cs="Times New Roman"/>
-          <w:lang w:val="en-US"/>
-        </w:rPr>
-        <w:t>++) {</w:t>
-      </w:r>
-    </w:p>
-    <w:p>
-      <w:pPr>
-        <w:rPr>
-          <w:rFonts w:ascii="Times New Roman" w:hAnsi="Times New Roman" w:cs="Times New Roman"/>
-          <w:lang w:val="en-US"/>
-        </w:rPr>
-      </w:pPr>
-      <w:r>
-        <w:rPr>
-          <w:rFonts w:ascii="Times New Roman" w:hAnsi="Times New Roman" w:cs="Times New Roman"/>
-          <w:lang w:val="en-US"/>
-        </w:rPr>
-        <w:t xml:space="preserve">            double distance = </w:t>
-      </w:r>
-      <w:proofErr w:type="spellStart"/>
-      <w:r>
-        <w:rPr>
-          <w:rFonts w:ascii="Times New Roman" w:hAnsi="Times New Roman" w:cs="Times New Roman"/>
-          <w:lang w:val="en-US"/>
-        </w:rPr>
-        <w:t>Math.abs</w:t>
-      </w:r>
-      <w:proofErr w:type="spellEnd"/>
-      <w:r>
-        <w:rPr>
-          <w:rFonts w:ascii="Times New Roman" w:hAnsi="Times New Roman" w:cs="Times New Roman"/>
-          <w:lang w:val="en-US"/>
-        </w:rPr>
-        <w:t>(</w:t>
-      </w:r>
-      <w:proofErr w:type="spellStart"/>
-      <w:r>
-        <w:rPr>
-          <w:rFonts w:ascii="Times New Roman" w:hAnsi="Times New Roman" w:cs="Times New Roman"/>
-          <w:lang w:val="en-US"/>
-        </w:rPr>
-        <w:t>arr</w:t>
-      </w:r>
-      <w:proofErr w:type="spellEnd"/>
-      <w:r>
-        <w:rPr>
-          <w:rFonts w:ascii="Times New Roman" w:hAnsi="Times New Roman" w:cs="Times New Roman"/>
-          <w:lang w:val="en-US"/>
-        </w:rPr>
-        <w:t>[</w:t>
-      </w:r>
-      <w:proofErr w:type="spellStart"/>
-      <w:r>
-        <w:rPr>
-          <w:rFonts w:ascii="Times New Roman" w:hAnsi="Times New Roman" w:cs="Times New Roman"/>
-          <w:lang w:val="en-US"/>
-        </w:rPr>
-        <w:t>i</w:t>
-      </w:r>
-      <w:proofErr w:type="spellEnd"/>
-      <w:r>
-        <w:rPr>
-          <w:rFonts w:ascii="Times New Roman" w:hAnsi="Times New Roman" w:cs="Times New Roman"/>
-          <w:lang w:val="en-US"/>
-        </w:rPr>
-        <w:t xml:space="preserve">] - </w:t>
-      </w:r>
-      <w:proofErr w:type="spellStart"/>
-      <w:proofErr w:type="gramStart"/>
-      <w:r>
-        <w:rPr>
-          <w:rFonts w:ascii="Times New Roman" w:hAnsi="Times New Roman" w:cs="Times New Roman"/>
-          <w:lang w:val="en-US"/>
-        </w:rPr>
-        <w:t>arr</w:t>
-      </w:r>
-      <w:proofErr w:type="spellEnd"/>
-      <w:r>
-        <w:rPr>
-          <w:rFonts w:ascii="Times New Roman" w:hAnsi="Times New Roman" w:cs="Times New Roman"/>
-          <w:lang w:val="en-US"/>
-        </w:rPr>
-        <w:t>[</w:t>
-      </w:r>
-      <w:proofErr w:type="spellStart"/>
-      <w:proofErr w:type="gramEnd"/>
-      <w:r>
-        <w:rPr>
-          <w:rFonts w:ascii="Times New Roman" w:hAnsi="Times New Roman" w:cs="Times New Roman"/>
-          <w:lang w:val="en-US"/>
-        </w:rPr>
-        <w:t>i</w:t>
-      </w:r>
-      <w:proofErr w:type="spellEnd"/>
-      <w:r>
-        <w:rPr>
-          <w:rFonts w:ascii="Times New Roman" w:hAnsi="Times New Roman" w:cs="Times New Roman"/>
-          <w:lang w:val="en-US"/>
-        </w:rPr>
-        <w:t xml:space="preserve"> + 1]);</w:t>
-      </w:r>
-    </w:p>
-    <w:p>
-      <w:pPr>
-        <w:rPr>
-          <w:rFonts w:ascii="Times New Roman" w:hAnsi="Times New Roman" w:cs="Times New Roman"/>
-          <w:lang w:val="en-US"/>
-        </w:rPr>
-      </w:pPr>
-    </w:p>
-    <w:p>
-      <w:pPr>
-        <w:rPr>
-          <w:rFonts w:ascii="Times New Roman" w:hAnsi="Times New Roman" w:cs="Times New Roman"/>
-          <w:lang w:val="en-US"/>
-        </w:rPr>
-      </w:pPr>
-      <w:r>
-        <w:rPr>
-          <w:rFonts w:ascii="Times New Roman" w:hAnsi="Times New Roman" w:cs="Times New Roman"/>
-          <w:lang w:val="en-US"/>
-        </w:rPr>
-        <w:t xml:space="preserve">            // Update the index if the current distance is smaller than the minimum distance</w:t>
-      </w:r>
-    </w:p>
-    <w:p>
-      <w:pPr>
-        <w:rPr>
-          <w:rFonts w:ascii="Times New Roman" w:hAnsi="Times New Roman" w:cs="Times New Roman"/>
-          <w:lang w:val="en-US"/>
-        </w:rPr>
-      </w:pPr>
-      <w:r>
-        <w:rPr>
-          <w:rFonts w:ascii="Times New Roman" w:hAnsi="Times New Roman" w:cs="Times New Roman"/>
-          <w:lang w:val="en-US"/>
-        </w:rPr>
-        <w:t xml:space="preserve">            if (distance &lt; </w:t>
-      </w:r>
-      <w:proofErr w:type="spellStart"/>
-      <w:r>
-        <w:rPr>
-          <w:rFonts w:ascii="Times New Roman" w:hAnsi="Times New Roman" w:cs="Times New Roman"/>
-          <w:lang w:val="en-US"/>
-        </w:rPr>
-        <w:t>minDistance</w:t>
-      </w:r>
-      <w:proofErr w:type="spellEnd"/>
-      <w:r>
-        <w:rPr>
-          <w:rFonts w:ascii="Times New Roman" w:hAnsi="Times New Roman" w:cs="Times New Roman"/>
-          <w:lang w:val="en-US"/>
-        </w:rPr>
-        <w:t>) {</w:t>
-      </w:r>
-    </w:p>
-    <w:p>
-      <w:pPr>
-        <w:rPr>
-          <w:rFonts w:ascii="Times New Roman" w:hAnsi="Times New Roman" w:cs="Times New Roman"/>
-          <w:lang w:val="en-US"/>
-        </w:rPr>
-      </w:pPr>
-      <w:r>
-        <w:rPr>
-          <w:rFonts w:ascii="Times New Roman" w:hAnsi="Times New Roman" w:cs="Times New Roman"/>
-          <w:lang w:val="en-US"/>
-        </w:rPr>
-        <w:t xml:space="preserve">                </w:t>
-      </w:r>
-      <w:proofErr w:type="spellStart"/>
-      <w:r>
-        <w:rPr>
-          <w:rFonts w:ascii="Times New Roman" w:hAnsi="Times New Roman" w:cs="Times New Roman"/>
-          <w:lang w:val="en-US"/>
-        </w:rPr>
-        <w:t>minDistance</w:t>
-      </w:r>
-      <w:proofErr w:type="spellEnd"/>
-      <w:r>
-        <w:rPr>
-          <w:rFonts w:ascii="Times New Roman" w:hAnsi="Times New Roman" w:cs="Times New Roman"/>
-          <w:lang w:val="en-US"/>
-        </w:rPr>
-        <w:t xml:space="preserve"> = distance;</w:t>
-      </w:r>
-    </w:p>
-    <w:p>
-      <w:pPr>
-        <w:rPr>
-          <w:rFonts w:ascii="Times New Roman" w:hAnsi="Times New Roman" w:cs="Times New Roman"/>
-          <w:lang w:val="en-US"/>
-        </w:rPr>
-      </w:pPr>
-      <w:r>
-        <w:rPr>
-          <w:rFonts w:ascii="Times New Roman" w:hAnsi="Times New Roman" w:cs="Times New Roman"/>
-          <w:lang w:val="en-US"/>
-        </w:rPr>
-        <w:t xml:space="preserve">                index = </w:t>
-      </w:r>
-      <w:proofErr w:type="spellStart"/>
-      <w:r>
-        <w:rPr>
-          <w:rFonts w:ascii="Times New Roman" w:hAnsi="Times New Roman" w:cs="Times New Roman"/>
-          <w:lang w:val="en-US"/>
-        </w:rPr>
-        <w:t>i</w:t>
-      </w:r>
-      <w:proofErr w:type="spellEnd"/>
-      <w:r>
-        <w:rPr>
-          <w:rFonts w:ascii="Times New Roman" w:hAnsi="Times New Roman" w:cs="Times New Roman"/>
-          <w:lang w:val="en-US"/>
-        </w:rPr>
-        <w:t>;</w:t>
-      </w:r>
-    </w:p>
-    <w:p>
-      <w:pPr>
-        <w:rPr>
-          <w:rFonts w:ascii="Times New Roman" w:hAnsi="Times New Roman" w:cs="Times New Roman"/>
-          <w:lang w:val="en-US"/>
-        </w:rPr>
-      </w:pPr>
-      <w:r>
-        <w:rPr>
-          <w:rFonts w:ascii="Times New Roman" w:hAnsi="Times New Roman" w:cs="Times New Roman"/>
-          <w:lang w:val="en-US"/>
-        </w:rPr>
-        <w:t xml:space="preserve">            }</w:t>
-      </w:r>
-    </w:p>
-    <w:p>
-      <w:pPr>
-        <w:rPr>
-          <w:rFonts w:ascii="Times New Roman" w:hAnsi="Times New Roman" w:cs="Times New Roman"/>
-          <w:lang w:val="en-US"/>
-        </w:rPr>
-      </w:pPr>
-      <w:r>
-        <w:rPr>
-          <w:rFonts w:ascii="Times New Roman" w:hAnsi="Times New Roman" w:cs="Times New Roman"/>
-          <w:lang w:val="en-US"/>
-        </w:rPr>
-        <w:t xml:space="preserve">        }</w:t>
-      </w:r>
-    </w:p>
-    <w:p>
-      <w:pPr>
-        <w:rPr>
-          <w:rFonts w:ascii="Times New Roman" w:hAnsi="Times New Roman" w:cs="Times New Roman"/>
-          <w:lang w:val="en-US"/>
-        </w:rPr>
-      </w:pPr>
+      <w:r>
+        <w:rPr>
+          <w:rFonts w:ascii="Times New Roman" w:hAnsi="Times New Roman" w:cs="Times New Roman"/>
+          <w:lang w:val="en-US"/>
+        </w:rPr>
+        <w:t>}</w:t>
+      </w:r>
     </w:p>
     <w:p>
       <w:pPr>
@@ -3871,1035 +5351,56 @@
           <w:lang w:val="en-US"/>
         </w:rPr>
         <w:lastRenderedPageBreak/>
-        <w:t xml:space="preserve">        // Return the index of the nearest </w:t>
-      </w:r>
-      <w:proofErr w:type="spellStart"/>
-      <w:r>
-        <w:rPr>
-          <w:rFonts w:ascii="Times New Roman" w:hAnsi="Times New Roman" w:cs="Times New Roman"/>
-          <w:lang w:val="en-US"/>
-        </w:rPr>
-        <w:t>neighbours</w:t>
-      </w:r>
-      <w:proofErr w:type="spellEnd"/>
-    </w:p>
-    <w:p>
-      <w:pPr>
-        <w:rPr>
-          <w:rFonts w:ascii="Times New Roman" w:hAnsi="Times New Roman" w:cs="Times New Roman"/>
-          <w:lang w:val="en-US"/>
-        </w:rPr>
-      </w:pPr>
-      <w:r>
-        <w:rPr>
-          <w:rFonts w:ascii="Times New Roman" w:hAnsi="Times New Roman" w:cs="Times New Roman"/>
-          <w:lang w:val="en-US"/>
-        </w:rPr>
-        <w:t xml:space="preserve">        return index;</w:t>
-      </w:r>
-    </w:p>
-    <w:p>
-      <w:pPr>
-        <w:rPr>
-          <w:rFonts w:ascii="Times New Roman" w:hAnsi="Times New Roman" w:cs="Times New Roman"/>
-          <w:lang w:val="en-US"/>
-        </w:rPr>
-      </w:pPr>
-      <w:r>
-        <w:rPr>
-          <w:rFonts w:ascii="Times New Roman" w:hAnsi="Times New Roman" w:cs="Times New Roman"/>
-          <w:lang w:val="en-US"/>
-        </w:rPr>
-        <w:t xml:space="preserve">    }</w:t>
-      </w:r>
-    </w:p>
-    <w:p>
-      <w:pPr>
-        <w:rPr>
-          <w:rFonts w:ascii="Times New Roman" w:hAnsi="Times New Roman" w:cs="Times New Roman"/>
-          <w:lang w:val="en-US"/>
-        </w:rPr>
-      </w:pPr>
-      <w:r>
-        <w:rPr>
-          <w:rFonts w:ascii="Times New Roman" w:hAnsi="Times New Roman" w:cs="Times New Roman"/>
-          <w:lang w:val="en-US"/>
-        </w:rPr>
-        <w:t>}</w:t>
-      </w:r>
-    </w:p>
-    <w:p>
-      <w:pPr>
-        <w:rPr>
-          <w:rFonts w:ascii="Times New Roman" w:hAnsi="Times New Roman" w:cs="Times New Roman"/>
-          <w:lang w:val="en-US"/>
-        </w:rPr>
-      </w:pPr>
-    </w:p>
-    <w:p>
-      <w:pPr>
-        <w:rPr>
-          <w:rFonts w:ascii="Times New Roman" w:hAnsi="Times New Roman" w:cs="Times New Roman"/>
-          <w:lang w:val="en-US"/>
-        </w:rPr>
-      </w:pPr>
-      <w:r>
-        <w:rPr>
-          <w:rFonts w:ascii="Times New Roman" w:hAnsi="Times New Roman" w:cs="Times New Roman"/>
-          <w:lang w:val="en-US"/>
-        </w:rPr>
-        <w:t>Q3</w:t>
-      </w:r>
-      <w:r>
-        <w:rPr>
-          <w:rFonts w:ascii="Times New Roman" w:hAnsi="Times New Roman" w:cs="Times New Roman"/>
-          <w:lang w:val="en-US"/>
-        </w:rPr>
-        <w:t xml:space="preserve"> </w:t>
-      </w:r>
-      <w:r>
-        <w:rPr>
-          <w:rFonts w:ascii="Times New Roman" w:hAnsi="Times New Roman" w:cs="Times New Roman"/>
-          <w:lang w:val="en-US"/>
-        </w:rPr>
-        <w:t xml:space="preserve">Write a Java program to convert an array into </w:t>
-      </w:r>
-      <w:proofErr w:type="spellStart"/>
-      <w:r>
-        <w:rPr>
-          <w:rFonts w:ascii="Times New Roman" w:hAnsi="Times New Roman" w:cs="Times New Roman"/>
-          <w:lang w:val="en-US"/>
-        </w:rPr>
-        <w:t>ArrayList</w:t>
-      </w:r>
-      <w:proofErr w:type="spellEnd"/>
-      <w:r>
-        <w:rPr>
-          <w:rFonts w:ascii="Times New Roman" w:hAnsi="Times New Roman" w:cs="Times New Roman"/>
-          <w:lang w:val="en-US"/>
-        </w:rPr>
-        <w:t xml:space="preserve"> and vice versa.</w:t>
-      </w:r>
-    </w:p>
-    <w:p>
-      <w:pPr>
-        <w:rPr>
-          <w:rFonts w:ascii="Times New Roman" w:hAnsi="Times New Roman" w:cs="Times New Roman"/>
-          <w:lang w:val="en-US"/>
-        </w:rPr>
-      </w:pPr>
-      <w:r>
-        <w:rPr>
-          <w:rFonts w:ascii="Times New Roman" w:hAnsi="Times New Roman" w:cs="Times New Roman"/>
-          <w:lang w:val="en-US"/>
-        </w:rPr>
-        <w:t>Code:</w:t>
-      </w:r>
-    </w:p>
-    <w:p>
-      <w:pPr>
-        <w:rPr>
-          <w:rFonts w:ascii="Times New Roman" w:hAnsi="Times New Roman" w:cs="Times New Roman"/>
-          <w:lang w:val="en-US"/>
-        </w:rPr>
-      </w:pPr>
-      <w:r>
-        <w:rPr>
-          <w:rFonts w:ascii="Times New Roman" w:hAnsi="Times New Roman" w:cs="Times New Roman"/>
-          <w:lang w:val="en-US"/>
-        </w:rPr>
-        <w:t>// ArrayAndArrayList.java</w:t>
-      </w:r>
-    </w:p>
-    <w:p>
-      <w:pPr>
-        <w:rPr>
-          <w:rFonts w:ascii="Times New Roman" w:hAnsi="Times New Roman" w:cs="Times New Roman"/>
-          <w:lang w:val="en-US"/>
-        </w:rPr>
-      </w:pPr>
-      <w:r>
-        <w:rPr>
-          <w:rFonts w:ascii="Times New Roman" w:hAnsi="Times New Roman" w:cs="Times New Roman"/>
-          <w:lang w:val="en-US"/>
-        </w:rPr>
-        <w:t>//Vaibhav Sharma</w:t>
-      </w:r>
-    </w:p>
-    <w:p>
-      <w:pPr>
-        <w:rPr>
-          <w:rFonts w:ascii="Times New Roman" w:hAnsi="Times New Roman" w:cs="Times New Roman"/>
-          <w:lang w:val="en-US"/>
-        </w:rPr>
-      </w:pPr>
-      <w:r>
-        <w:rPr>
-          <w:rFonts w:ascii="Times New Roman" w:hAnsi="Times New Roman" w:cs="Times New Roman"/>
-          <w:lang w:val="en-US"/>
-        </w:rPr>
-        <w:t>//AIML-B2</w:t>
-      </w:r>
-    </w:p>
-    <w:p>
-      <w:pPr>
-        <w:rPr>
-          <w:rFonts w:ascii="Times New Roman" w:hAnsi="Times New Roman" w:cs="Times New Roman"/>
-          <w:lang w:val="en-US"/>
-        </w:rPr>
-      </w:pPr>
-      <w:r>
-        <w:rPr>
-          <w:rFonts w:ascii="Times New Roman" w:hAnsi="Times New Roman" w:cs="Times New Roman"/>
-          <w:lang w:val="en-US"/>
-        </w:rPr>
-        <w:t>//2022-26</w:t>
-      </w:r>
-    </w:p>
-    <w:p>
-      <w:pPr>
-        <w:rPr>
-          <w:rFonts w:ascii="Times New Roman" w:hAnsi="Times New Roman" w:cs="Times New Roman"/>
-          <w:lang w:val="en-US"/>
-        </w:rPr>
-      </w:pPr>
-      <w:r>
-        <w:rPr>
-          <w:rFonts w:ascii="Times New Roman" w:hAnsi="Times New Roman" w:cs="Times New Roman"/>
-          <w:lang w:val="en-US"/>
-        </w:rPr>
-        <w:t>//22070126125</w:t>
-      </w:r>
-    </w:p>
-    <w:p>
-      <w:pPr>
-        <w:rPr>
-          <w:rFonts w:ascii="Times New Roman" w:hAnsi="Times New Roman" w:cs="Times New Roman"/>
-          <w:lang w:val="en-US"/>
-        </w:rPr>
-      </w:pPr>
-      <w:r>
-        <w:rPr>
-          <w:rFonts w:ascii="Times New Roman" w:hAnsi="Times New Roman" w:cs="Times New Roman"/>
-          <w:lang w:val="en-US"/>
-        </w:rPr>
-        <w:t>package Assign2;</w:t>
-      </w:r>
-    </w:p>
-    <w:p>
-      <w:pPr>
-        <w:rPr>
-          <w:rFonts w:ascii="Times New Roman" w:hAnsi="Times New Roman" w:cs="Times New Roman"/>
-          <w:lang w:val="en-US"/>
-        </w:rPr>
-      </w:pPr>
-    </w:p>
-    <w:p>
-      <w:pPr>
-        <w:rPr>
-          <w:rFonts w:ascii="Times New Roman" w:hAnsi="Times New Roman" w:cs="Times New Roman"/>
-          <w:lang w:val="en-US"/>
-        </w:rPr>
-      </w:pPr>
-      <w:r>
-        <w:rPr>
-          <w:rFonts w:ascii="Times New Roman" w:hAnsi="Times New Roman" w:cs="Times New Roman"/>
-          <w:lang w:val="en-US"/>
-        </w:rPr>
-        <w:t xml:space="preserve">import </w:t>
-      </w:r>
-      <w:proofErr w:type="spellStart"/>
-      <w:proofErr w:type="gramStart"/>
-      <w:r>
-        <w:rPr>
-          <w:rFonts w:ascii="Times New Roman" w:hAnsi="Times New Roman" w:cs="Times New Roman"/>
-          <w:lang w:val="en-US"/>
-        </w:rPr>
-        <w:t>java.io.IOException</w:t>
-      </w:r>
-      <w:proofErr w:type="spellEnd"/>
-      <w:proofErr w:type="gramEnd"/>
-      <w:r>
-        <w:rPr>
-          <w:rFonts w:ascii="Times New Roman" w:hAnsi="Times New Roman" w:cs="Times New Roman"/>
-          <w:lang w:val="en-US"/>
-        </w:rPr>
-        <w:t>;</w:t>
-      </w:r>
-    </w:p>
-    <w:p>
-      <w:pPr>
-        <w:rPr>
-          <w:rFonts w:ascii="Times New Roman" w:hAnsi="Times New Roman" w:cs="Times New Roman"/>
-          <w:lang w:val="en-US"/>
-        </w:rPr>
-      </w:pPr>
-      <w:r>
-        <w:rPr>
-          <w:rFonts w:ascii="Times New Roman" w:hAnsi="Times New Roman" w:cs="Times New Roman"/>
-          <w:lang w:val="en-US"/>
-        </w:rPr>
-        <w:t xml:space="preserve">import </w:t>
-      </w:r>
-      <w:proofErr w:type="spellStart"/>
-      <w:r>
-        <w:rPr>
-          <w:rFonts w:ascii="Times New Roman" w:hAnsi="Times New Roman" w:cs="Times New Roman"/>
-          <w:lang w:val="en-US"/>
-        </w:rPr>
-        <w:t>java.util</w:t>
-      </w:r>
-      <w:proofErr w:type="spellEnd"/>
-      <w:r>
-        <w:rPr>
-          <w:rFonts w:ascii="Times New Roman" w:hAnsi="Times New Roman" w:cs="Times New Roman"/>
-          <w:lang w:val="en-US"/>
-        </w:rPr>
-        <w:t>.*;</w:t>
-      </w:r>
-    </w:p>
-    <w:p>
-      <w:pPr>
-        <w:rPr>
-          <w:rFonts w:ascii="Times New Roman" w:hAnsi="Times New Roman" w:cs="Times New Roman"/>
-          <w:lang w:val="en-US"/>
-        </w:rPr>
-      </w:pPr>
-    </w:p>
-    <w:p>
-      <w:pPr>
-        <w:rPr>
-          <w:rFonts w:ascii="Times New Roman" w:hAnsi="Times New Roman" w:cs="Times New Roman"/>
-          <w:lang w:val="en-US"/>
-        </w:rPr>
-      </w:pPr>
-      <w:r>
-        <w:rPr>
-          <w:rFonts w:ascii="Times New Roman" w:hAnsi="Times New Roman" w:cs="Times New Roman"/>
-          <w:lang w:val="en-US"/>
-        </w:rPr>
-        <w:t xml:space="preserve">public class </w:t>
-      </w:r>
-      <w:proofErr w:type="spellStart"/>
-      <w:r>
-        <w:rPr>
-          <w:rFonts w:ascii="Times New Roman" w:hAnsi="Times New Roman" w:cs="Times New Roman"/>
-          <w:lang w:val="en-US"/>
-        </w:rPr>
-        <w:t>ArrayAndArrayList</w:t>
-      </w:r>
-      <w:proofErr w:type="spellEnd"/>
-      <w:r>
-        <w:rPr>
-          <w:rFonts w:ascii="Times New Roman" w:hAnsi="Times New Roman" w:cs="Times New Roman"/>
-          <w:lang w:val="en-US"/>
-        </w:rPr>
-        <w:t xml:space="preserve"> {</w:t>
-      </w:r>
-    </w:p>
-    <w:p>
-      <w:pPr>
-        <w:rPr>
-          <w:rFonts w:ascii="Times New Roman" w:hAnsi="Times New Roman" w:cs="Times New Roman"/>
-          <w:lang w:val="en-US"/>
-        </w:rPr>
-      </w:pPr>
-      <w:r>
-        <w:rPr>
-          <w:rFonts w:ascii="Times New Roman" w:hAnsi="Times New Roman" w:cs="Times New Roman"/>
-          <w:lang w:val="en-US"/>
-        </w:rPr>
-        <w:t xml:space="preserve">    public static void </w:t>
-      </w:r>
-      <w:proofErr w:type="gramStart"/>
-      <w:r>
-        <w:rPr>
-          <w:rFonts w:ascii="Times New Roman" w:hAnsi="Times New Roman" w:cs="Times New Roman"/>
-          <w:lang w:val="en-US"/>
-        </w:rPr>
-        <w:t>main(</w:t>
-      </w:r>
-      <w:proofErr w:type="gramEnd"/>
-      <w:r>
-        <w:rPr>
-          <w:rFonts w:ascii="Times New Roman" w:hAnsi="Times New Roman" w:cs="Times New Roman"/>
-          <w:lang w:val="en-US"/>
-        </w:rPr>
-        <w:t xml:space="preserve">String[] </w:t>
-      </w:r>
-      <w:proofErr w:type="spellStart"/>
-      <w:r>
-        <w:rPr>
-          <w:rFonts w:ascii="Times New Roman" w:hAnsi="Times New Roman" w:cs="Times New Roman"/>
-          <w:lang w:val="en-US"/>
-        </w:rPr>
-        <w:t>args</w:t>
-      </w:r>
-      <w:proofErr w:type="spellEnd"/>
-      <w:r>
-        <w:rPr>
-          <w:rFonts w:ascii="Times New Roman" w:hAnsi="Times New Roman" w:cs="Times New Roman"/>
-          <w:lang w:val="en-US"/>
-        </w:rPr>
-        <w:t xml:space="preserve">) throws </w:t>
-      </w:r>
-      <w:proofErr w:type="spellStart"/>
-      <w:r>
-        <w:rPr>
-          <w:rFonts w:ascii="Times New Roman" w:hAnsi="Times New Roman" w:cs="Times New Roman"/>
-          <w:lang w:val="en-US"/>
-        </w:rPr>
-        <w:t>IOException</w:t>
-      </w:r>
-      <w:proofErr w:type="spellEnd"/>
-      <w:r>
-        <w:rPr>
-          <w:rFonts w:ascii="Times New Roman" w:hAnsi="Times New Roman" w:cs="Times New Roman"/>
-          <w:lang w:val="en-US"/>
-        </w:rPr>
-        <w:t xml:space="preserve"> {</w:t>
-      </w:r>
-    </w:p>
-    <w:p>
-      <w:pPr>
-        <w:rPr>
-          <w:rFonts w:ascii="Times New Roman" w:hAnsi="Times New Roman" w:cs="Times New Roman"/>
-          <w:lang w:val="en-US"/>
-        </w:rPr>
-      </w:pPr>
-      <w:r>
-        <w:rPr>
-          <w:rFonts w:ascii="Times New Roman" w:hAnsi="Times New Roman" w:cs="Times New Roman"/>
-          <w:lang w:val="en-US"/>
-        </w:rPr>
-        <w:t xml:space="preserve">        // Create a Scanner object to read user input</w:t>
-      </w:r>
-    </w:p>
-    <w:p>
-      <w:pPr>
-        <w:rPr>
-          <w:rFonts w:ascii="Times New Roman" w:hAnsi="Times New Roman" w:cs="Times New Roman"/>
-          <w:lang w:val="en-US"/>
-        </w:rPr>
-      </w:pPr>
-      <w:r>
-        <w:rPr>
-          <w:rFonts w:ascii="Times New Roman" w:hAnsi="Times New Roman" w:cs="Times New Roman"/>
-          <w:lang w:val="en-US"/>
-        </w:rPr>
-        <w:t xml:space="preserve">        Scanner </w:t>
-      </w:r>
-      <w:proofErr w:type="spellStart"/>
-      <w:r>
-        <w:rPr>
-          <w:rFonts w:ascii="Times New Roman" w:hAnsi="Times New Roman" w:cs="Times New Roman"/>
-          <w:lang w:val="en-US"/>
-        </w:rPr>
-        <w:t>sc</w:t>
-      </w:r>
-      <w:proofErr w:type="spellEnd"/>
-      <w:r>
-        <w:rPr>
-          <w:rFonts w:ascii="Times New Roman" w:hAnsi="Times New Roman" w:cs="Times New Roman"/>
-          <w:lang w:val="en-US"/>
-        </w:rPr>
-        <w:t xml:space="preserve"> = new </w:t>
-      </w:r>
-      <w:proofErr w:type="gramStart"/>
-      <w:r>
-        <w:rPr>
-          <w:rFonts w:ascii="Times New Roman" w:hAnsi="Times New Roman" w:cs="Times New Roman"/>
-          <w:lang w:val="en-US"/>
-        </w:rPr>
-        <w:t>Scanner(</w:t>
-      </w:r>
-      <w:proofErr w:type="gramEnd"/>
-      <w:r>
-        <w:rPr>
-          <w:rFonts w:ascii="Times New Roman" w:hAnsi="Times New Roman" w:cs="Times New Roman"/>
-          <w:lang w:val="en-US"/>
-        </w:rPr>
-        <w:t>System.in);</w:t>
-      </w:r>
-    </w:p>
-    <w:p>
-      <w:pPr>
-        <w:rPr>
-          <w:rFonts w:ascii="Times New Roman" w:hAnsi="Times New Roman" w:cs="Times New Roman"/>
-          <w:lang w:val="en-US"/>
-        </w:rPr>
-      </w:pPr>
-    </w:p>
-    <w:p>
-      <w:pPr>
-        <w:rPr>
-          <w:rFonts w:ascii="Times New Roman" w:hAnsi="Times New Roman" w:cs="Times New Roman"/>
-          <w:lang w:val="en-US"/>
-        </w:rPr>
-      </w:pPr>
-      <w:r>
-        <w:rPr>
-          <w:rFonts w:ascii="Times New Roman" w:hAnsi="Times New Roman" w:cs="Times New Roman"/>
-          <w:lang w:val="en-US"/>
-        </w:rPr>
-        <w:t xml:space="preserve">        // Prompt the user to enter the size of the array</w:t>
-      </w:r>
-    </w:p>
-    <w:p>
-      <w:pPr>
-        <w:rPr>
-          <w:rFonts w:ascii="Times New Roman" w:hAnsi="Times New Roman" w:cs="Times New Roman"/>
-          <w:lang w:val="en-US"/>
-        </w:rPr>
-      </w:pPr>
-      <w:r>
-        <w:rPr>
-          <w:rFonts w:ascii="Times New Roman" w:hAnsi="Times New Roman" w:cs="Times New Roman"/>
-          <w:lang w:val="en-US"/>
-        </w:rPr>
-        <w:t xml:space="preserve">        </w:t>
-      </w:r>
-      <w:proofErr w:type="spellStart"/>
-      <w:r>
-        <w:rPr>
-          <w:rFonts w:ascii="Times New Roman" w:hAnsi="Times New Roman" w:cs="Times New Roman"/>
-          <w:lang w:val="en-US"/>
-        </w:rPr>
-        <w:t>System.out.println</w:t>
-      </w:r>
-      <w:proofErr w:type="spellEnd"/>
-      <w:r>
-        <w:rPr>
-          <w:rFonts w:ascii="Times New Roman" w:hAnsi="Times New Roman" w:cs="Times New Roman"/>
-          <w:lang w:val="en-US"/>
-        </w:rPr>
-        <w:t>("Enter the size of array: ");</w:t>
-      </w:r>
-    </w:p>
-    <w:p>
-      <w:pPr>
-        <w:rPr>
-          <w:rFonts w:ascii="Times New Roman" w:hAnsi="Times New Roman" w:cs="Times New Roman"/>
-          <w:lang w:val="en-US"/>
-        </w:rPr>
-      </w:pPr>
-    </w:p>
-    <w:p>
-      <w:pPr>
-        <w:rPr>
-          <w:rFonts w:ascii="Times New Roman" w:hAnsi="Times New Roman" w:cs="Times New Roman"/>
-          <w:lang w:val="en-US"/>
-        </w:rPr>
-      </w:pPr>
-      <w:r>
-        <w:rPr>
-          <w:rFonts w:ascii="Times New Roman" w:hAnsi="Times New Roman" w:cs="Times New Roman"/>
-          <w:lang w:val="en-US"/>
-        </w:rPr>
-        <w:t xml:space="preserve">        // Read the size from user input</w:t>
-      </w:r>
-    </w:p>
-    <w:p>
-      <w:pPr>
-        <w:rPr>
-          <w:rFonts w:ascii="Times New Roman" w:hAnsi="Times New Roman" w:cs="Times New Roman"/>
-          <w:lang w:val="en-US"/>
-        </w:rPr>
-      </w:pPr>
-      <w:r>
-        <w:rPr>
-          <w:rFonts w:ascii="Times New Roman" w:hAnsi="Times New Roman" w:cs="Times New Roman"/>
-          <w:lang w:val="en-US"/>
-        </w:rPr>
-        <w:t xml:space="preserve">        int size = </w:t>
-      </w:r>
-      <w:proofErr w:type="spellStart"/>
-      <w:proofErr w:type="gramStart"/>
-      <w:r>
-        <w:rPr>
-          <w:rFonts w:ascii="Times New Roman" w:hAnsi="Times New Roman" w:cs="Times New Roman"/>
-          <w:lang w:val="en-US"/>
-        </w:rPr>
-        <w:t>sc.nextInt</w:t>
-      </w:r>
-      <w:proofErr w:type="spellEnd"/>
-      <w:proofErr w:type="gramEnd"/>
-      <w:r>
-        <w:rPr>
-          <w:rFonts w:ascii="Times New Roman" w:hAnsi="Times New Roman" w:cs="Times New Roman"/>
-          <w:lang w:val="en-US"/>
-        </w:rPr>
-        <w:t>();</w:t>
-      </w:r>
-    </w:p>
-    <w:p>
-      <w:pPr>
-        <w:rPr>
-          <w:rFonts w:ascii="Times New Roman" w:hAnsi="Times New Roman" w:cs="Times New Roman"/>
-          <w:lang w:val="en-US"/>
-        </w:rPr>
-      </w:pPr>
-    </w:p>
-    <w:p>
-      <w:pPr>
-        <w:rPr>
-          <w:rFonts w:ascii="Times New Roman" w:hAnsi="Times New Roman" w:cs="Times New Roman"/>
-          <w:lang w:val="en-US"/>
-        </w:rPr>
-      </w:pPr>
-      <w:r>
-        <w:rPr>
-          <w:rFonts w:ascii="Times New Roman" w:hAnsi="Times New Roman" w:cs="Times New Roman"/>
-          <w:lang w:val="en-US"/>
-        </w:rPr>
-        <w:t xml:space="preserve">        // Get the primitive double array from user input using </w:t>
-      </w:r>
-      <w:proofErr w:type="spellStart"/>
-      <w:r>
-        <w:rPr>
-          <w:rFonts w:ascii="Times New Roman" w:hAnsi="Times New Roman" w:cs="Times New Roman"/>
-          <w:lang w:val="en-US"/>
-        </w:rPr>
-        <w:t>UserInput</w:t>
-      </w:r>
-      <w:proofErr w:type="spellEnd"/>
-      <w:r>
-        <w:rPr>
-          <w:rFonts w:ascii="Times New Roman" w:hAnsi="Times New Roman" w:cs="Times New Roman"/>
-          <w:lang w:val="en-US"/>
-        </w:rPr>
-        <w:t xml:space="preserve"> class</w:t>
-      </w:r>
-    </w:p>
-    <w:p>
-      <w:pPr>
-        <w:rPr>
-          <w:rFonts w:ascii="Times New Roman" w:hAnsi="Times New Roman" w:cs="Times New Roman"/>
-          <w:lang w:val="en-US"/>
-        </w:rPr>
-      </w:pPr>
-      <w:r>
-        <w:rPr>
-          <w:rFonts w:ascii="Times New Roman" w:hAnsi="Times New Roman" w:cs="Times New Roman"/>
-          <w:lang w:val="en-US"/>
-        </w:rPr>
-        <w:t xml:space="preserve">        </w:t>
-      </w:r>
-      <w:proofErr w:type="gramStart"/>
-      <w:r>
-        <w:rPr>
-          <w:rFonts w:ascii="Times New Roman" w:hAnsi="Times New Roman" w:cs="Times New Roman"/>
-          <w:lang w:val="en-US"/>
-        </w:rPr>
-        <w:t>double[</w:t>
-      </w:r>
-      <w:proofErr w:type="gramEnd"/>
-      <w:r>
-        <w:rPr>
-          <w:rFonts w:ascii="Times New Roman" w:hAnsi="Times New Roman" w:cs="Times New Roman"/>
-          <w:lang w:val="en-US"/>
-        </w:rPr>
-        <w:t xml:space="preserve">] array = </w:t>
-      </w:r>
-      <w:proofErr w:type="spellStart"/>
-      <w:r>
-        <w:rPr>
-          <w:rFonts w:ascii="Times New Roman" w:hAnsi="Times New Roman" w:cs="Times New Roman"/>
-          <w:lang w:val="en-US"/>
-        </w:rPr>
-        <w:t>UserInput.inputArray</w:t>
-      </w:r>
-      <w:proofErr w:type="spellEnd"/>
-      <w:r>
-        <w:rPr>
-          <w:rFonts w:ascii="Times New Roman" w:hAnsi="Times New Roman" w:cs="Times New Roman"/>
-          <w:lang w:val="en-US"/>
-        </w:rPr>
-        <w:t>(size);</w:t>
-      </w:r>
-    </w:p>
-    <w:p>
-      <w:pPr>
-        <w:rPr>
-          <w:rFonts w:ascii="Times New Roman" w:hAnsi="Times New Roman" w:cs="Times New Roman"/>
-          <w:lang w:val="en-US"/>
-        </w:rPr>
-      </w:pPr>
-    </w:p>
-    <w:p>
-      <w:pPr>
-        <w:rPr>
-          <w:rFonts w:ascii="Times New Roman" w:hAnsi="Times New Roman" w:cs="Times New Roman"/>
-          <w:lang w:val="en-US"/>
-        </w:rPr>
-      </w:pPr>
-      <w:r>
-        <w:rPr>
-          <w:rFonts w:ascii="Times New Roman" w:hAnsi="Times New Roman" w:cs="Times New Roman"/>
-          <w:lang w:val="en-US"/>
-        </w:rPr>
-        <w:t xml:space="preserve">        // Close the Scanner to avoid resource leaks</w:t>
-      </w:r>
-    </w:p>
-    <w:p>
-      <w:pPr>
-        <w:rPr>
-          <w:rFonts w:ascii="Times New Roman" w:hAnsi="Times New Roman" w:cs="Times New Roman"/>
-          <w:lang w:val="en-US"/>
-        </w:rPr>
-      </w:pPr>
-      <w:r>
-        <w:rPr>
-          <w:rFonts w:ascii="Times New Roman" w:hAnsi="Times New Roman" w:cs="Times New Roman"/>
-          <w:lang w:val="en-US"/>
-        </w:rPr>
-        <w:lastRenderedPageBreak/>
-        <w:t xml:space="preserve">        </w:t>
-      </w:r>
-      <w:proofErr w:type="spellStart"/>
-      <w:proofErr w:type="gramStart"/>
-      <w:r>
-        <w:rPr>
-          <w:rFonts w:ascii="Times New Roman" w:hAnsi="Times New Roman" w:cs="Times New Roman"/>
-          <w:lang w:val="en-US"/>
-        </w:rPr>
-        <w:t>sc.close</w:t>
-      </w:r>
-      <w:proofErr w:type="spellEnd"/>
-      <w:proofErr w:type="gramEnd"/>
-      <w:r>
-        <w:rPr>
-          <w:rFonts w:ascii="Times New Roman" w:hAnsi="Times New Roman" w:cs="Times New Roman"/>
-          <w:lang w:val="en-US"/>
-        </w:rPr>
-        <w:t>();</w:t>
-      </w:r>
-    </w:p>
-    <w:p>
-      <w:pPr>
-        <w:rPr>
-          <w:rFonts w:ascii="Times New Roman" w:hAnsi="Times New Roman" w:cs="Times New Roman"/>
-          <w:lang w:val="en-US"/>
-        </w:rPr>
-      </w:pPr>
-    </w:p>
-    <w:p>
-      <w:pPr>
-        <w:rPr>
-          <w:rFonts w:ascii="Times New Roman" w:hAnsi="Times New Roman" w:cs="Times New Roman"/>
-          <w:lang w:val="en-US"/>
-        </w:rPr>
-      </w:pPr>
-      <w:r>
-        <w:rPr>
-          <w:rFonts w:ascii="Times New Roman" w:hAnsi="Times New Roman" w:cs="Times New Roman"/>
-          <w:lang w:val="en-US"/>
-        </w:rPr>
-        <w:t xml:space="preserve">        // Print the primitive double array using </w:t>
-      </w:r>
-      <w:proofErr w:type="spellStart"/>
-      <w:r>
-        <w:rPr>
-          <w:rFonts w:ascii="Times New Roman" w:hAnsi="Times New Roman" w:cs="Times New Roman"/>
-          <w:lang w:val="en-US"/>
-        </w:rPr>
-        <w:t>Arrays.toString</w:t>
-      </w:r>
-      <w:proofErr w:type="spellEnd"/>
-    </w:p>
-    <w:p>
-      <w:pPr>
-        <w:rPr>
-          <w:rFonts w:ascii="Times New Roman" w:hAnsi="Times New Roman" w:cs="Times New Roman"/>
-          <w:lang w:val="en-US"/>
-        </w:rPr>
-      </w:pPr>
-      <w:r>
-        <w:rPr>
-          <w:rFonts w:ascii="Times New Roman" w:hAnsi="Times New Roman" w:cs="Times New Roman"/>
-          <w:lang w:val="en-US"/>
-        </w:rPr>
-        <w:t xml:space="preserve">        </w:t>
-      </w:r>
-      <w:proofErr w:type="spellStart"/>
-      <w:r>
-        <w:rPr>
-          <w:rFonts w:ascii="Times New Roman" w:hAnsi="Times New Roman" w:cs="Times New Roman"/>
-          <w:lang w:val="en-US"/>
-        </w:rPr>
-        <w:t>System.out.println</w:t>
-      </w:r>
-      <w:proofErr w:type="spellEnd"/>
-      <w:r>
-        <w:rPr>
-          <w:rFonts w:ascii="Times New Roman" w:hAnsi="Times New Roman" w:cs="Times New Roman"/>
-          <w:lang w:val="en-US"/>
-        </w:rPr>
-        <w:t>(</w:t>
-      </w:r>
-      <w:proofErr w:type="spellStart"/>
-      <w:r>
-        <w:rPr>
-          <w:rFonts w:ascii="Times New Roman" w:hAnsi="Times New Roman" w:cs="Times New Roman"/>
-          <w:lang w:val="en-US"/>
-        </w:rPr>
-        <w:t>Arrays.toString</w:t>
-      </w:r>
-      <w:proofErr w:type="spellEnd"/>
-      <w:r>
-        <w:rPr>
-          <w:rFonts w:ascii="Times New Roman" w:hAnsi="Times New Roman" w:cs="Times New Roman"/>
-          <w:lang w:val="en-US"/>
-        </w:rPr>
-        <w:t>(array));</w:t>
-      </w:r>
-    </w:p>
-    <w:p>
-      <w:pPr>
-        <w:rPr>
-          <w:rFonts w:ascii="Times New Roman" w:hAnsi="Times New Roman" w:cs="Times New Roman"/>
-          <w:lang w:val="en-US"/>
-        </w:rPr>
-      </w:pPr>
-    </w:p>
-    <w:p>
-      <w:pPr>
-        <w:rPr>
-          <w:rFonts w:ascii="Times New Roman" w:hAnsi="Times New Roman" w:cs="Times New Roman"/>
-          <w:lang w:val="en-US"/>
-        </w:rPr>
-      </w:pPr>
-      <w:r>
-        <w:rPr>
-          <w:rFonts w:ascii="Times New Roman" w:hAnsi="Times New Roman" w:cs="Times New Roman"/>
-          <w:lang w:val="en-US"/>
-        </w:rPr>
-        <w:t xml:space="preserve">        // Convert the primitive double array to an </w:t>
-      </w:r>
-      <w:proofErr w:type="spellStart"/>
-      <w:r>
-        <w:rPr>
-          <w:rFonts w:ascii="Times New Roman" w:hAnsi="Times New Roman" w:cs="Times New Roman"/>
-          <w:lang w:val="en-US"/>
-        </w:rPr>
-        <w:t>ArrayList</w:t>
-      </w:r>
-      <w:proofErr w:type="spellEnd"/>
-      <w:r>
-        <w:rPr>
-          <w:rFonts w:ascii="Times New Roman" w:hAnsi="Times New Roman" w:cs="Times New Roman"/>
-          <w:lang w:val="en-US"/>
-        </w:rPr>
-        <w:t>&lt;Double&gt;</w:t>
-      </w:r>
-    </w:p>
-    <w:p>
-      <w:pPr>
-        <w:rPr>
-          <w:rFonts w:ascii="Times New Roman" w:hAnsi="Times New Roman" w:cs="Times New Roman"/>
-          <w:lang w:val="en-US"/>
-        </w:rPr>
-      </w:pPr>
-      <w:r>
-        <w:rPr>
-          <w:rFonts w:ascii="Times New Roman" w:hAnsi="Times New Roman" w:cs="Times New Roman"/>
-          <w:lang w:val="en-US"/>
-        </w:rPr>
-        <w:t xml:space="preserve">        List&lt;Double&gt; </w:t>
-      </w:r>
-      <w:proofErr w:type="spellStart"/>
-      <w:r>
-        <w:rPr>
-          <w:rFonts w:ascii="Times New Roman" w:hAnsi="Times New Roman" w:cs="Times New Roman"/>
-          <w:lang w:val="en-US"/>
-        </w:rPr>
-        <w:t>arrlist</w:t>
-      </w:r>
-      <w:proofErr w:type="spellEnd"/>
-      <w:r>
-        <w:rPr>
-          <w:rFonts w:ascii="Times New Roman" w:hAnsi="Times New Roman" w:cs="Times New Roman"/>
-          <w:lang w:val="en-US"/>
-        </w:rPr>
-        <w:t xml:space="preserve"> = Arrays.asList(Arrays.stream(array</w:t>
-      </w:r>
-      <w:proofErr w:type="gramStart"/>
-      <w:r>
-        <w:rPr>
-          <w:rFonts w:ascii="Times New Roman" w:hAnsi="Times New Roman" w:cs="Times New Roman"/>
-          <w:lang w:val="en-US"/>
-        </w:rPr>
-        <w:t>).boxed</w:t>
-      </w:r>
-      <w:proofErr w:type="gramEnd"/>
-      <w:r>
-        <w:rPr>
-          <w:rFonts w:ascii="Times New Roman" w:hAnsi="Times New Roman" w:cs="Times New Roman"/>
-          <w:lang w:val="en-US"/>
-        </w:rPr>
-        <w:t>().toArray(Double[]::new));</w:t>
-      </w:r>
-    </w:p>
-    <w:p>
-      <w:pPr>
-        <w:rPr>
-          <w:rFonts w:ascii="Times New Roman" w:hAnsi="Times New Roman" w:cs="Times New Roman"/>
-          <w:lang w:val="en-US"/>
-        </w:rPr>
-      </w:pPr>
-    </w:p>
-    <w:p>
-      <w:pPr>
-        <w:rPr>
-          <w:rFonts w:ascii="Times New Roman" w:hAnsi="Times New Roman" w:cs="Times New Roman"/>
-          <w:lang w:val="en-US"/>
-        </w:rPr>
-      </w:pPr>
-      <w:r>
-        <w:rPr>
-          <w:rFonts w:ascii="Times New Roman" w:hAnsi="Times New Roman" w:cs="Times New Roman"/>
-          <w:lang w:val="en-US"/>
-        </w:rPr>
-        <w:t xml:space="preserve">        // Print the elements of the </w:t>
-      </w:r>
-      <w:proofErr w:type="spellStart"/>
-      <w:r>
-        <w:rPr>
-          <w:rFonts w:ascii="Times New Roman" w:hAnsi="Times New Roman" w:cs="Times New Roman"/>
-          <w:lang w:val="en-US"/>
-        </w:rPr>
-        <w:t>ArrayList</w:t>
-      </w:r>
-      <w:proofErr w:type="spellEnd"/>
-      <w:r>
-        <w:rPr>
-          <w:rFonts w:ascii="Times New Roman" w:hAnsi="Times New Roman" w:cs="Times New Roman"/>
-          <w:lang w:val="en-US"/>
-        </w:rPr>
-        <w:t xml:space="preserve"> using a for-each loop</w:t>
-      </w:r>
-    </w:p>
-    <w:p>
-      <w:pPr>
-        <w:rPr>
-          <w:rFonts w:ascii="Times New Roman" w:hAnsi="Times New Roman" w:cs="Times New Roman"/>
-          <w:lang w:val="en-US"/>
-        </w:rPr>
-      </w:pPr>
-      <w:r>
-        <w:rPr>
-          <w:rFonts w:ascii="Times New Roman" w:hAnsi="Times New Roman" w:cs="Times New Roman"/>
-          <w:lang w:val="en-US"/>
-        </w:rPr>
-        <w:t xml:space="preserve">        for (Double </w:t>
-      </w:r>
-      <w:proofErr w:type="gramStart"/>
-      <w:r>
-        <w:rPr>
-          <w:rFonts w:ascii="Times New Roman" w:hAnsi="Times New Roman" w:cs="Times New Roman"/>
-          <w:lang w:val="en-US"/>
-        </w:rPr>
-        <w:t>element :</w:t>
-      </w:r>
-      <w:proofErr w:type="gramEnd"/>
-      <w:r>
-        <w:rPr>
-          <w:rFonts w:ascii="Times New Roman" w:hAnsi="Times New Roman" w:cs="Times New Roman"/>
-          <w:lang w:val="en-US"/>
-        </w:rPr>
-        <w:t xml:space="preserve"> </w:t>
-      </w:r>
-      <w:proofErr w:type="spellStart"/>
-      <w:r>
-        <w:rPr>
-          <w:rFonts w:ascii="Times New Roman" w:hAnsi="Times New Roman" w:cs="Times New Roman"/>
-          <w:lang w:val="en-US"/>
-        </w:rPr>
-        <w:t>arrlist</w:t>
-      </w:r>
-      <w:proofErr w:type="spellEnd"/>
-      <w:r>
-        <w:rPr>
-          <w:rFonts w:ascii="Times New Roman" w:hAnsi="Times New Roman" w:cs="Times New Roman"/>
-          <w:lang w:val="en-US"/>
-        </w:rPr>
-        <w:t>) {</w:t>
-      </w:r>
-    </w:p>
-    <w:p>
-      <w:pPr>
-        <w:rPr>
-          <w:rFonts w:ascii="Times New Roman" w:hAnsi="Times New Roman" w:cs="Times New Roman"/>
-          <w:lang w:val="en-US"/>
-        </w:rPr>
-      </w:pPr>
-      <w:r>
-        <w:rPr>
-          <w:rFonts w:ascii="Times New Roman" w:hAnsi="Times New Roman" w:cs="Times New Roman"/>
-          <w:lang w:val="en-US"/>
-        </w:rPr>
-        <w:t xml:space="preserve">            </w:t>
-      </w:r>
-      <w:proofErr w:type="spellStart"/>
-      <w:r>
-        <w:rPr>
-          <w:rFonts w:ascii="Times New Roman" w:hAnsi="Times New Roman" w:cs="Times New Roman"/>
-          <w:lang w:val="en-US"/>
-        </w:rPr>
-        <w:t>System.out.println</w:t>
-      </w:r>
-      <w:proofErr w:type="spellEnd"/>
-      <w:r>
-        <w:rPr>
-          <w:rFonts w:ascii="Times New Roman" w:hAnsi="Times New Roman" w:cs="Times New Roman"/>
-          <w:lang w:val="en-US"/>
-        </w:rPr>
-        <w:t>(element);</w:t>
-      </w:r>
-    </w:p>
-    <w:p>
-      <w:pPr>
-        <w:rPr>
-          <w:rFonts w:ascii="Times New Roman" w:hAnsi="Times New Roman" w:cs="Times New Roman"/>
-          <w:lang w:val="en-US"/>
-        </w:rPr>
-      </w:pPr>
-      <w:r>
-        <w:rPr>
-          <w:rFonts w:ascii="Times New Roman" w:hAnsi="Times New Roman" w:cs="Times New Roman"/>
-          <w:lang w:val="en-US"/>
-        </w:rPr>
-        <w:t xml:space="preserve">        }</w:t>
-      </w:r>
-    </w:p>
-    <w:p>
-      <w:pPr>
-        <w:rPr>
-          <w:rFonts w:ascii="Times New Roman" w:hAnsi="Times New Roman" w:cs="Times New Roman"/>
-          <w:lang w:val="en-US"/>
-        </w:rPr>
-      </w:pPr>
-      <w:r>
-        <w:rPr>
-          <w:rFonts w:ascii="Times New Roman" w:hAnsi="Times New Roman" w:cs="Times New Roman"/>
-          <w:lang w:val="en-US"/>
-        </w:rPr>
-        <w:t xml:space="preserve">    }</w:t>
-      </w:r>
-    </w:p>
-    <w:p>
-      <w:pPr>
-        <w:rPr>
-          <w:rFonts w:ascii="Times New Roman" w:hAnsi="Times New Roman" w:cs="Times New Roman"/>
-          <w:lang w:val="en-US"/>
-        </w:rPr>
-      </w:pPr>
-      <w:r>
-        <w:rPr>
-          <w:rFonts w:ascii="Times New Roman" w:hAnsi="Times New Roman" w:cs="Times New Roman"/>
-          <w:lang w:val="en-US"/>
-        </w:rPr>
-        <w:t>}</w:t>
+        <w:t>Output:</w:t>
+      </w:r>
+    </w:p>
+    <w:p>
+      <w:pPr>
+        <w:rPr>
+          <w:rFonts w:ascii="Times New Roman" w:hAnsi="Times New Roman" w:cs="Times New Roman"/>
+          <w:lang w:val="en-US"/>
+        </w:rPr>
+      </w:pPr>
+      <w:r>
+        <w:rPr>
+          <w:rFonts w:ascii="Times New Roman" w:hAnsi="Times New Roman" w:cs="Times New Roman"/>
+          <w:lang w:val="en-US"/>
+        </w:rPr>
+        <w:drawing>
+          <wp:inline distT="0" distB="0" distL="0" distR="0" wp14:anchorId="50D092E9" wp14:editId="6CA0D560">
+            <wp:extent cx="3185436" cy="2164268"/>
+            <wp:effectExtent l="0" t="0" r="0" b="7620"/>
+            <wp:docPr id="1040851418" name="Picture 1"/>
+            <wp:cNvGraphicFramePr>
+              <a:graphicFrameLocks xmlns:a="http://schemas.openxmlformats.org/drawingml/2006/main" noChangeAspect="1"/>
+            </wp:cNvGraphicFramePr>
+            <a:graphic xmlns:a="http://schemas.openxmlformats.org/drawingml/2006/main">
+              <a:graphicData uri="http://schemas.openxmlformats.org/drawingml/2006/picture">
+                <pic:pic xmlns:pic="http://schemas.openxmlformats.org/drawingml/2006/picture">
+                  <pic:nvPicPr>
+                    <pic:cNvPr id="1040851418" name=""/>
+                    <pic:cNvPicPr/>
+                  </pic:nvPicPr>
+                  <pic:blipFill>
+                    <a:blip r:embed="rId6"/>
+                    <a:stretch>
+                      <a:fillRect/>
+                    </a:stretch>
+                  </pic:blipFill>
+                  <pic:spPr>
+                    <a:xfrm>
+                      <a:off x="0" y="0"/>
+                      <a:ext cx="3185436" cy="2164268"/>
+                    </a:xfrm>
+                    <a:prstGeom prst="rect">
+                      <a:avLst/>
+                    </a:prstGeom>
+                  </pic:spPr>
+                </pic:pic>
+              </a:graphicData>
+            </a:graphic>
+          </wp:inline>
+        </w:drawing>
       </w:r>
     </w:p>
     <w:p>
@@ -4924,7 +5425,7 @@
         </w:rPr>
         <w:t xml:space="preserve">Check my repo for all the assignments organized: </w:t>
       </w:r>
-      <w:hyperlink r:id="rId4" w:history="1">
+      <w:hyperlink r:id="rId7" w:history="1">
         <w:r>
           <w:rPr>
             <w:rStyle w:val="Hyperlink"/>

</xml_diff>